<commit_message>
Updating assignments and finished assignment 6
</commit_message>
<xml_diff>
--- a/assignments/assignment005/Assignment 5.docx
+++ b/assignments/assignment005/Assignment 5.docx
@@ -81,41 +81,25 @@
           <w:sz w:val="24"/>
           <w:szCs w:val="24"/>
         </w:rPr>
-        <w:t>26</w:t>
-      </w:r>
-      <w:r>
+        <w:t>26 October 2019</w:t>
+      </w:r>
+    </w:p>
+    <w:p>
+      <w:pPr>
+        <w:jc w:val="center"/>
         <w:rPr>
           <w:rFonts w:ascii="Times New Roman" w:eastAsia="Times New Roman" w:hAnsi="Times New Roman" w:cs="Times New Roman"/>
           <w:sz w:val="24"/>
           <w:szCs w:val="24"/>
         </w:rPr>
-        <w:t xml:space="preserve"> October 2019</w:t>
-      </w:r>
-    </w:p>
-    <w:p>
-      <w:pPr>
-        <w:jc w:val="center"/>
+      </w:pPr>
+      <w:r>
         <w:rPr>
           <w:rFonts w:ascii="Times New Roman" w:eastAsia="Times New Roman" w:hAnsi="Times New Roman" w:cs="Times New Roman"/>
           <w:sz w:val="24"/>
           <w:szCs w:val="24"/>
         </w:rPr>
-      </w:pPr>
-      <w:r>
-        <w:rPr>
-          <w:rFonts w:ascii="Times New Roman" w:eastAsia="Times New Roman" w:hAnsi="Times New Roman" w:cs="Times New Roman"/>
-          <w:sz w:val="24"/>
-          <w:szCs w:val="24"/>
-        </w:rPr>
-        <w:t xml:space="preserve">Assignment </w:t>
-      </w:r>
-      <w:r>
-        <w:rPr>
-          <w:rFonts w:ascii="Times New Roman" w:eastAsia="Times New Roman" w:hAnsi="Times New Roman" w:cs="Times New Roman"/>
-          <w:sz w:val="24"/>
-          <w:szCs w:val="24"/>
-        </w:rPr>
-        <w:t>5</w:t>
+        <w:t>Assignment 5</w:t>
       </w:r>
     </w:p>
     <w:p>
@@ -203,17 +187,7 @@
           <w:sz w:val="24"/>
           <w:szCs w:val="24"/>
         </w:rPr>
-        <w:t>, these two potential career paths extremely int</w:t>
-      </w:r>
-      <w:bookmarkStart w:id="0" w:name="_GoBack"/>
-      <w:bookmarkEnd w:id="0"/>
-      <w:r>
-        <w:rPr>
-          <w:rFonts w:ascii="Times New Roman" w:hAnsi="Times New Roman" w:cs="Times New Roman"/>
-          <w:sz w:val="24"/>
-          <w:szCs w:val="24"/>
-        </w:rPr>
-        <w:t>erest me. In the future I wish to work with communications through networking and cyber security.</w:t>
+        <w:t>, these two potential career paths extremely interest me. In the future I wish to work with communications through networking and cyber security.</w:t>
       </w:r>
     </w:p>
     <w:p>
@@ -714,31 +688,7 @@
           <w:sz w:val="20"/>
           <w:szCs w:val="20"/>
         </w:rPr>
-        <w:t xml:space="preserve"> &lt;- input</w:t>
-      </w:r>
-      <w:r>
-        <w:rPr>
-          <w:rFonts w:ascii="Courier New" w:hAnsi="Courier New" w:cs="Courier New"/>
-          <w:sz w:val="20"/>
-          <w:szCs w:val="20"/>
-        </w:rPr>
-        <w:t xml:space="preserve"> </w:t>
-      </w:r>
-      <w:r>
-        <w:rPr>
-          <w:rFonts w:ascii="Courier New" w:hAnsi="Courier New" w:cs="Courier New"/>
-          <w:sz w:val="20"/>
-          <w:szCs w:val="20"/>
-        </w:rPr>
-        <w:t>'Please pick a function from above to run an integration on</w:t>
-      </w:r>
-      <w:r>
-        <w:rPr>
-          <w:rFonts w:ascii="Courier New" w:hAnsi="Courier New" w:cs="Courier New"/>
-          <w:sz w:val="20"/>
-          <w:szCs w:val="20"/>
-        </w:rPr>
-        <w:t>:’</w:t>
+        <w:t xml:space="preserve"> &lt;- input 'Please pick a function from above to run an integration on:’</w:t>
       </w:r>
     </w:p>
     <w:p>
@@ -1091,6 +1041,626 @@
           <w:sz w:val="20"/>
           <w:szCs w:val="20"/>
         </w:rPr>
+        <w:t xml:space="preserve"> &lt;- input ‘Please pick which approximation you would like to use: '</w:t>
+      </w:r>
+    </w:p>
+    <w:p>
+      <w:pPr>
+        <w:rPr>
+          <w:rFonts w:ascii="Courier New" w:hAnsi="Courier New" w:cs="Courier New"/>
+          <w:sz w:val="20"/>
+          <w:szCs w:val="20"/>
+        </w:rPr>
+      </w:pPr>
+      <w:r>
+        <w:rPr>
+          <w:rFonts w:ascii="Courier New" w:hAnsi="Courier New" w:cs="Courier New"/>
+          <w:sz w:val="20"/>
+          <w:szCs w:val="20"/>
+        </w:rPr>
+        <w:t xml:space="preserve">    IF </w:t>
+      </w:r>
+      <w:proofErr w:type="spellStart"/>
+      <w:r>
+        <w:rPr>
+          <w:rFonts w:ascii="Courier New" w:hAnsi="Courier New" w:cs="Courier New"/>
+          <w:sz w:val="20"/>
+          <w:szCs w:val="20"/>
+        </w:rPr>
+        <w:t>user_in</w:t>
+      </w:r>
+      <w:proofErr w:type="spellEnd"/>
+      <w:r>
+        <w:rPr>
+          <w:rFonts w:ascii="Courier New" w:hAnsi="Courier New" w:cs="Courier New"/>
+          <w:sz w:val="20"/>
+          <w:szCs w:val="20"/>
+        </w:rPr>
+        <w:t xml:space="preserve"> not in </w:t>
+      </w:r>
+      <w:proofErr w:type="spellStart"/>
+      <w:r>
+        <w:rPr>
+          <w:rFonts w:ascii="Courier New" w:hAnsi="Courier New" w:cs="Courier New"/>
+          <w:sz w:val="20"/>
+          <w:szCs w:val="20"/>
+        </w:rPr>
+        <w:t>approximation_names</w:t>
+      </w:r>
+      <w:proofErr w:type="spellEnd"/>
+      <w:r>
+        <w:rPr>
+          <w:rFonts w:ascii="Courier New" w:hAnsi="Courier New" w:cs="Courier New"/>
+          <w:sz w:val="20"/>
+          <w:szCs w:val="20"/>
+        </w:rPr>
+        <w:t>:</w:t>
+      </w:r>
+    </w:p>
+    <w:p>
+      <w:pPr>
+        <w:rPr>
+          <w:rFonts w:ascii="Courier New" w:hAnsi="Courier New" w:cs="Courier New"/>
+          <w:sz w:val="20"/>
+          <w:szCs w:val="20"/>
+        </w:rPr>
+      </w:pPr>
+      <w:r>
+        <w:rPr>
+          <w:rFonts w:ascii="Courier New" w:hAnsi="Courier New" w:cs="Courier New"/>
+          <w:sz w:val="20"/>
+          <w:szCs w:val="20"/>
+        </w:rPr>
+        <w:t xml:space="preserve">        OUTPUT 'Please try again. You did not pick a valid approximation name.'</w:t>
+      </w:r>
+    </w:p>
+    <w:p>
+      <w:pPr>
+        <w:rPr>
+          <w:rFonts w:ascii="Courier New" w:hAnsi="Courier New" w:cs="Courier New"/>
+          <w:sz w:val="20"/>
+          <w:szCs w:val="20"/>
+        </w:rPr>
+      </w:pPr>
+      <w:r>
+        <w:rPr>
+          <w:rFonts w:ascii="Courier New" w:hAnsi="Courier New" w:cs="Courier New"/>
+          <w:sz w:val="20"/>
+          <w:szCs w:val="20"/>
+        </w:rPr>
+        <w:t xml:space="preserve">        RETURN </w:t>
+      </w:r>
+      <w:proofErr w:type="spellStart"/>
+      <w:proofErr w:type="gramStart"/>
+      <w:r>
+        <w:rPr>
+          <w:rFonts w:ascii="Courier New" w:hAnsi="Courier New" w:cs="Courier New"/>
+          <w:sz w:val="20"/>
+          <w:szCs w:val="20"/>
+        </w:rPr>
+        <w:t>pickApproximation</w:t>
+      </w:r>
+      <w:proofErr w:type="spellEnd"/>
+      <w:r>
+        <w:rPr>
+          <w:rFonts w:ascii="Courier New" w:hAnsi="Courier New" w:cs="Courier New"/>
+          <w:sz w:val="20"/>
+          <w:szCs w:val="20"/>
+        </w:rPr>
+        <w:t>(</w:t>
+      </w:r>
+      <w:proofErr w:type="gramEnd"/>
+      <w:r>
+        <w:rPr>
+          <w:rFonts w:ascii="Courier New" w:hAnsi="Courier New" w:cs="Courier New"/>
+          <w:sz w:val="20"/>
+          <w:szCs w:val="20"/>
+        </w:rPr>
+        <w:t>)</w:t>
+      </w:r>
+    </w:p>
+    <w:p>
+      <w:pPr>
+        <w:rPr>
+          <w:rFonts w:ascii="Courier New" w:hAnsi="Courier New" w:cs="Courier New"/>
+          <w:sz w:val="20"/>
+          <w:szCs w:val="20"/>
+        </w:rPr>
+      </w:pPr>
+      <w:r>
+        <w:rPr>
+          <w:rFonts w:ascii="Courier New" w:hAnsi="Courier New" w:cs="Courier New"/>
+          <w:sz w:val="20"/>
+          <w:szCs w:val="20"/>
+        </w:rPr>
+        <w:t xml:space="preserve">    ELSE:</w:t>
+      </w:r>
+    </w:p>
+    <w:p>
+      <w:pPr>
+        <w:rPr>
+          <w:rFonts w:ascii="Courier New" w:hAnsi="Courier New" w:cs="Courier New"/>
+          <w:sz w:val="20"/>
+          <w:szCs w:val="20"/>
+        </w:rPr>
+      </w:pPr>
+      <w:r>
+        <w:rPr>
+          <w:rFonts w:ascii="Courier New" w:hAnsi="Courier New" w:cs="Courier New"/>
+          <w:sz w:val="20"/>
+          <w:szCs w:val="20"/>
+        </w:rPr>
+        <w:t xml:space="preserve">        RETURN </w:t>
+      </w:r>
+      <w:proofErr w:type="spellStart"/>
+      <w:r>
+        <w:rPr>
+          <w:rFonts w:ascii="Courier New" w:hAnsi="Courier New" w:cs="Courier New"/>
+          <w:sz w:val="20"/>
+          <w:szCs w:val="20"/>
+        </w:rPr>
+        <w:t>user_</w:t>
+      </w:r>
+      <w:proofErr w:type="gramStart"/>
+      <w:r>
+        <w:rPr>
+          <w:rFonts w:ascii="Courier New" w:hAnsi="Courier New" w:cs="Courier New"/>
+          <w:sz w:val="20"/>
+          <w:szCs w:val="20"/>
+        </w:rPr>
+        <w:t>in.lower</w:t>
+      </w:r>
+      <w:proofErr w:type="spellEnd"/>
+      <w:proofErr w:type="gramEnd"/>
+      <w:r>
+        <w:rPr>
+          <w:rFonts w:ascii="Courier New" w:hAnsi="Courier New" w:cs="Courier New"/>
+          <w:sz w:val="20"/>
+          <w:szCs w:val="20"/>
+        </w:rPr>
+        <w:t>()</w:t>
+      </w:r>
+    </w:p>
+    <w:p>
+      <w:pPr>
+        <w:rPr>
+          <w:rFonts w:ascii="Courier New" w:hAnsi="Courier New" w:cs="Courier New"/>
+          <w:sz w:val="20"/>
+          <w:szCs w:val="20"/>
+        </w:rPr>
+      </w:pPr>
+      <w:r>
+        <w:rPr>
+          <w:rFonts w:ascii="Courier New" w:hAnsi="Courier New" w:cs="Courier New"/>
+          <w:sz w:val="20"/>
+          <w:szCs w:val="20"/>
+        </w:rPr>
+        <w:t xml:space="preserve">    ENDIF</w:t>
+      </w:r>
+    </w:p>
+    <w:p>
+      <w:pPr>
+        <w:rPr>
+          <w:rFonts w:ascii="Courier New" w:hAnsi="Courier New" w:cs="Courier New"/>
+          <w:sz w:val="20"/>
+          <w:szCs w:val="20"/>
+        </w:rPr>
+      </w:pPr>
+      <w:r>
+        <w:rPr>
+          <w:rFonts w:ascii="Courier New" w:hAnsi="Courier New" w:cs="Courier New"/>
+          <w:sz w:val="20"/>
+          <w:szCs w:val="20"/>
+        </w:rPr>
+        <w:t>ENDFUNCTION</w:t>
+      </w:r>
+    </w:p>
+    <w:p>
+      <w:pPr>
+        <w:rPr>
+          <w:rFonts w:ascii="Courier New" w:hAnsi="Courier New" w:cs="Courier New"/>
+          <w:sz w:val="20"/>
+          <w:szCs w:val="20"/>
+        </w:rPr>
+      </w:pPr>
+    </w:p>
+    <w:p>
+      <w:pPr>
+        <w:rPr>
+          <w:rFonts w:ascii="Courier New" w:hAnsi="Courier New" w:cs="Courier New"/>
+          <w:sz w:val="20"/>
+          <w:szCs w:val="20"/>
+        </w:rPr>
+      </w:pPr>
+      <w:r>
+        <w:rPr>
+          <w:rFonts w:ascii="Courier New" w:hAnsi="Courier New" w:cs="Courier New"/>
+          <w:sz w:val="20"/>
+          <w:szCs w:val="20"/>
+        </w:rPr>
+        <w:t>FUNCTION function1(x):</w:t>
+      </w:r>
+    </w:p>
+    <w:p>
+      <w:pPr>
+        <w:rPr>
+          <w:rFonts w:ascii="Courier New" w:hAnsi="Courier New" w:cs="Courier New"/>
+          <w:sz w:val="20"/>
+          <w:szCs w:val="20"/>
+        </w:rPr>
+      </w:pPr>
+      <w:r>
+        <w:rPr>
+          <w:rFonts w:ascii="Courier New" w:hAnsi="Courier New" w:cs="Courier New"/>
+          <w:sz w:val="20"/>
+          <w:szCs w:val="20"/>
+        </w:rPr>
+        <w:t xml:space="preserve">    </w:t>
+      </w:r>
+      <w:proofErr w:type="spellStart"/>
+      <w:r>
+        <w:rPr>
+          <w:rFonts w:ascii="Courier New" w:hAnsi="Courier New" w:cs="Courier New"/>
+          <w:sz w:val="20"/>
+          <w:szCs w:val="20"/>
+        </w:rPr>
+        <w:t>ans</w:t>
+      </w:r>
+      <w:proofErr w:type="spellEnd"/>
+      <w:r>
+        <w:rPr>
+          <w:rFonts w:ascii="Courier New" w:hAnsi="Courier New" w:cs="Courier New"/>
+          <w:sz w:val="20"/>
+          <w:szCs w:val="20"/>
+        </w:rPr>
+        <w:t xml:space="preserve"> &lt;- 10.0*x**2.0</w:t>
+      </w:r>
+    </w:p>
+    <w:p>
+      <w:pPr>
+        <w:rPr>
+          <w:rFonts w:ascii="Courier New" w:hAnsi="Courier New" w:cs="Courier New"/>
+          <w:sz w:val="20"/>
+          <w:szCs w:val="20"/>
+        </w:rPr>
+      </w:pPr>
+      <w:r>
+        <w:rPr>
+          <w:rFonts w:ascii="Courier New" w:hAnsi="Courier New" w:cs="Courier New"/>
+          <w:sz w:val="20"/>
+          <w:szCs w:val="20"/>
+        </w:rPr>
+        <w:t xml:space="preserve">    RETURN </w:t>
+      </w:r>
+      <w:proofErr w:type="spellStart"/>
+      <w:r>
+        <w:rPr>
+          <w:rFonts w:ascii="Courier New" w:hAnsi="Courier New" w:cs="Courier New"/>
+          <w:sz w:val="20"/>
+          <w:szCs w:val="20"/>
+        </w:rPr>
+        <w:t>ans</w:t>
+      </w:r>
+      <w:proofErr w:type="spellEnd"/>
+    </w:p>
+    <w:p>
+      <w:pPr>
+        <w:rPr>
+          <w:rFonts w:ascii="Courier New" w:hAnsi="Courier New" w:cs="Courier New"/>
+          <w:sz w:val="20"/>
+          <w:szCs w:val="20"/>
+        </w:rPr>
+      </w:pPr>
+      <w:r>
+        <w:rPr>
+          <w:rFonts w:ascii="Courier New" w:hAnsi="Courier New" w:cs="Courier New"/>
+          <w:sz w:val="20"/>
+          <w:szCs w:val="20"/>
+        </w:rPr>
+        <w:t>ENDFUNCTION</w:t>
+      </w:r>
+    </w:p>
+    <w:p>
+      <w:pPr>
+        <w:rPr>
+          <w:rFonts w:ascii="Courier New" w:hAnsi="Courier New" w:cs="Courier New"/>
+          <w:sz w:val="20"/>
+          <w:szCs w:val="20"/>
+        </w:rPr>
+      </w:pPr>
+    </w:p>
+    <w:p>
+      <w:pPr>
+        <w:rPr>
+          <w:rFonts w:ascii="Courier New" w:hAnsi="Courier New" w:cs="Courier New"/>
+          <w:sz w:val="20"/>
+          <w:szCs w:val="20"/>
+        </w:rPr>
+      </w:pPr>
+      <w:r>
+        <w:rPr>
+          <w:rFonts w:ascii="Courier New" w:hAnsi="Courier New" w:cs="Courier New"/>
+          <w:sz w:val="20"/>
+          <w:szCs w:val="20"/>
+        </w:rPr>
+        <w:t>FUNCTION function2(x):</w:t>
+      </w:r>
+    </w:p>
+    <w:p>
+      <w:pPr>
+        <w:rPr>
+          <w:rFonts w:ascii="Courier New" w:hAnsi="Courier New" w:cs="Courier New"/>
+          <w:sz w:val="20"/>
+          <w:szCs w:val="20"/>
+        </w:rPr>
+      </w:pPr>
+      <w:r>
+        <w:rPr>
+          <w:rFonts w:ascii="Courier New" w:hAnsi="Courier New" w:cs="Courier New"/>
+          <w:sz w:val="20"/>
+          <w:szCs w:val="20"/>
+        </w:rPr>
+        <w:t xml:space="preserve">    RETURN 2.0*x**2.0 - 5.0</w:t>
+      </w:r>
+    </w:p>
+    <w:p>
+      <w:pPr>
+        <w:rPr>
+          <w:rFonts w:ascii="Courier New" w:hAnsi="Courier New" w:cs="Courier New"/>
+          <w:sz w:val="20"/>
+          <w:szCs w:val="20"/>
+        </w:rPr>
+      </w:pPr>
+      <w:r>
+        <w:rPr>
+          <w:rFonts w:ascii="Courier New" w:hAnsi="Courier New" w:cs="Courier New"/>
+          <w:sz w:val="20"/>
+          <w:szCs w:val="20"/>
+        </w:rPr>
+        <w:t>ENDFUNCTION</w:t>
+      </w:r>
+    </w:p>
+    <w:p>
+      <w:pPr>
+        <w:rPr>
+          <w:rFonts w:ascii="Courier New" w:hAnsi="Courier New" w:cs="Courier New"/>
+          <w:sz w:val="20"/>
+          <w:szCs w:val="20"/>
+        </w:rPr>
+      </w:pPr>
+    </w:p>
+    <w:p>
+      <w:pPr>
+        <w:rPr>
+          <w:rFonts w:ascii="Courier New" w:hAnsi="Courier New" w:cs="Courier New"/>
+          <w:sz w:val="20"/>
+          <w:szCs w:val="20"/>
+        </w:rPr>
+      </w:pPr>
+      <w:r>
+        <w:rPr>
+          <w:rFonts w:ascii="Courier New" w:hAnsi="Courier New" w:cs="Courier New"/>
+          <w:sz w:val="20"/>
+          <w:szCs w:val="20"/>
+        </w:rPr>
+        <w:t>FUNCTION function3(x):</w:t>
+      </w:r>
+    </w:p>
+    <w:p>
+      <w:pPr>
+        <w:rPr>
+          <w:rFonts w:ascii="Courier New" w:hAnsi="Courier New" w:cs="Courier New"/>
+          <w:sz w:val="20"/>
+          <w:szCs w:val="20"/>
+        </w:rPr>
+      </w:pPr>
+      <w:r>
+        <w:rPr>
+          <w:rFonts w:ascii="Courier New" w:hAnsi="Courier New" w:cs="Courier New"/>
+          <w:sz w:val="20"/>
+          <w:szCs w:val="20"/>
+        </w:rPr>
+        <w:t xml:space="preserve">    RETURN x + 20.0</w:t>
+      </w:r>
+    </w:p>
+    <w:p>
+      <w:pPr>
+        <w:rPr>
+          <w:rFonts w:ascii="Courier New" w:hAnsi="Courier New" w:cs="Courier New"/>
+          <w:sz w:val="20"/>
+          <w:szCs w:val="20"/>
+        </w:rPr>
+      </w:pPr>
+      <w:r>
+        <w:rPr>
+          <w:rFonts w:ascii="Courier New" w:hAnsi="Courier New" w:cs="Courier New"/>
+          <w:sz w:val="20"/>
+          <w:szCs w:val="20"/>
+        </w:rPr>
+        <w:t>ENDFUNCTION</w:t>
+      </w:r>
+    </w:p>
+    <w:p>
+      <w:pPr>
+        <w:rPr>
+          <w:rFonts w:ascii="Courier New" w:hAnsi="Courier New" w:cs="Courier New"/>
+          <w:sz w:val="20"/>
+          <w:szCs w:val="20"/>
+        </w:rPr>
+      </w:pPr>
+    </w:p>
+    <w:p>
+      <w:pPr>
+        <w:rPr>
+          <w:rFonts w:ascii="Courier New" w:hAnsi="Courier New" w:cs="Courier New"/>
+          <w:sz w:val="20"/>
+          <w:szCs w:val="20"/>
+        </w:rPr>
+      </w:pPr>
+      <w:r>
+        <w:rPr>
+          <w:rFonts w:ascii="Courier New" w:hAnsi="Courier New" w:cs="Courier New"/>
+          <w:sz w:val="20"/>
+          <w:szCs w:val="20"/>
+        </w:rPr>
+        <w:t xml:space="preserve">FUNCTION </w:t>
+      </w:r>
+      <w:proofErr w:type="spellStart"/>
+      <w:r>
+        <w:rPr>
+          <w:rFonts w:ascii="Courier New" w:hAnsi="Courier New" w:cs="Courier New"/>
+          <w:sz w:val="20"/>
+          <w:szCs w:val="20"/>
+        </w:rPr>
+        <w:t>rectangleApproximation</w:t>
+      </w:r>
+      <w:proofErr w:type="spellEnd"/>
+      <w:r>
+        <w:rPr>
+          <w:rFonts w:ascii="Courier New" w:hAnsi="Courier New" w:cs="Courier New"/>
+          <w:sz w:val="20"/>
+          <w:szCs w:val="20"/>
+        </w:rPr>
+        <w:t>(</w:t>
+      </w:r>
+      <w:proofErr w:type="spellStart"/>
+      <w:r>
+        <w:rPr>
+          <w:rFonts w:ascii="Courier New" w:hAnsi="Courier New" w:cs="Courier New"/>
+          <w:sz w:val="20"/>
+          <w:szCs w:val="20"/>
+        </w:rPr>
+        <w:t>func</w:t>
+      </w:r>
+      <w:proofErr w:type="spellEnd"/>
+      <w:r>
+        <w:rPr>
+          <w:rFonts w:ascii="Courier New" w:hAnsi="Courier New" w:cs="Courier New"/>
+          <w:sz w:val="20"/>
+          <w:szCs w:val="20"/>
+        </w:rPr>
+        <w:t>):</w:t>
+      </w:r>
+    </w:p>
+    <w:p>
+      <w:pPr>
+        <w:rPr>
+          <w:rFonts w:ascii="Courier New" w:hAnsi="Courier New" w:cs="Courier New"/>
+          <w:sz w:val="20"/>
+          <w:szCs w:val="20"/>
+        </w:rPr>
+      </w:pPr>
+      <w:r>
+        <w:rPr>
+          <w:rFonts w:ascii="Courier New" w:hAnsi="Courier New" w:cs="Courier New"/>
+          <w:sz w:val="20"/>
+          <w:szCs w:val="20"/>
+        </w:rPr>
+        <w:t xml:space="preserve">    try:</w:t>
+      </w:r>
+    </w:p>
+    <w:p>
+      <w:pPr>
+        <w:rPr>
+          <w:rFonts w:ascii="Courier New" w:hAnsi="Courier New" w:cs="Courier New"/>
+          <w:sz w:val="20"/>
+          <w:szCs w:val="20"/>
+        </w:rPr>
+      </w:pPr>
+      <w:r>
+        <w:rPr>
+          <w:rFonts w:ascii="Courier New" w:hAnsi="Courier New" w:cs="Courier New"/>
+          <w:sz w:val="20"/>
+          <w:szCs w:val="20"/>
+        </w:rPr>
+        <w:t xml:space="preserve">        </w:t>
+      </w:r>
+      <w:proofErr w:type="spellStart"/>
+      <w:r>
+        <w:rPr>
+          <w:rFonts w:ascii="Courier New" w:hAnsi="Courier New" w:cs="Courier New"/>
+          <w:sz w:val="20"/>
+          <w:szCs w:val="20"/>
+        </w:rPr>
+        <w:t>number_rectangles</w:t>
+      </w:r>
+      <w:proofErr w:type="spellEnd"/>
+      <w:r>
+        <w:rPr>
+          <w:rFonts w:ascii="Courier New" w:hAnsi="Courier New" w:cs="Courier New"/>
+          <w:sz w:val="20"/>
+          <w:szCs w:val="20"/>
+        </w:rPr>
+        <w:t xml:space="preserve"> &lt;- input How many rectangles would you like to approximate with? '</w:t>
+      </w:r>
+    </w:p>
+    <w:p>
+      <w:pPr>
+        <w:rPr>
+          <w:rFonts w:ascii="Courier New" w:hAnsi="Courier New" w:cs="Courier New"/>
+          <w:sz w:val="20"/>
+          <w:szCs w:val="20"/>
+        </w:rPr>
+      </w:pPr>
+      <w:r>
+        <w:rPr>
+          <w:rFonts w:ascii="Courier New" w:hAnsi="Courier New" w:cs="Courier New"/>
+          <w:sz w:val="20"/>
+          <w:szCs w:val="20"/>
+        </w:rPr>
+        <w:t xml:space="preserve">        </w:t>
+      </w:r>
+      <w:proofErr w:type="spellStart"/>
+      <w:r>
+        <w:rPr>
+          <w:rFonts w:ascii="Courier New" w:hAnsi="Courier New" w:cs="Courier New"/>
+          <w:sz w:val="20"/>
+          <w:szCs w:val="20"/>
+        </w:rPr>
+        <w:t>a_point</w:t>
+      </w:r>
+      <w:proofErr w:type="spellEnd"/>
+      <w:r>
+        <w:rPr>
+          <w:rFonts w:ascii="Courier New" w:hAnsi="Courier New" w:cs="Courier New"/>
+          <w:sz w:val="20"/>
+          <w:szCs w:val="20"/>
+        </w:rPr>
+        <w:t xml:space="preserve"> &lt;- input 'Which x-value do you wish to start at? '</w:t>
+      </w:r>
+    </w:p>
+    <w:p>
+      <w:pPr>
+        <w:rPr>
+          <w:rFonts w:ascii="Courier New" w:hAnsi="Courier New" w:cs="Courier New"/>
+          <w:sz w:val="20"/>
+          <w:szCs w:val="20"/>
+        </w:rPr>
+      </w:pPr>
+      <w:r>
+        <w:rPr>
+          <w:rFonts w:ascii="Courier New" w:hAnsi="Courier New" w:cs="Courier New"/>
+          <w:sz w:val="20"/>
+          <w:szCs w:val="20"/>
+        </w:rPr>
+        <w:t xml:space="preserve">        </w:t>
+      </w:r>
+      <w:proofErr w:type="spellStart"/>
+      <w:r>
+        <w:rPr>
+          <w:rFonts w:ascii="Courier New" w:hAnsi="Courier New" w:cs="Courier New"/>
+          <w:sz w:val="20"/>
+          <w:szCs w:val="20"/>
+        </w:rPr>
+        <w:t>b_point</w:t>
+      </w:r>
+      <w:proofErr w:type="spellEnd"/>
+      <w:r>
+        <w:rPr>
+          <w:rFonts w:ascii="Courier New" w:hAnsi="Courier New" w:cs="Courier New"/>
+          <w:sz w:val="20"/>
+          <w:szCs w:val="20"/>
+        </w:rPr>
         <w:t xml:space="preserve"> &lt;- input</w:t>
       </w:r>
       <w:r>
@@ -1099,495 +1669,138 @@
           <w:sz w:val="20"/>
           <w:szCs w:val="20"/>
         </w:rPr>
-        <w:t xml:space="preserve"> ‘</w:t>
-      </w:r>
-      <w:r>
-        <w:rPr>
-          <w:rFonts w:ascii="Courier New" w:hAnsi="Courier New" w:cs="Courier New"/>
-          <w:sz w:val="20"/>
-          <w:szCs w:val="20"/>
-        </w:rPr>
-        <w:t>Please pick which approximation you would like to use: '</w:t>
-      </w:r>
-    </w:p>
-    <w:p>
-      <w:pPr>
-        <w:rPr>
-          <w:rFonts w:ascii="Courier New" w:hAnsi="Courier New" w:cs="Courier New"/>
-          <w:sz w:val="20"/>
-          <w:szCs w:val="20"/>
-        </w:rPr>
-      </w:pPr>
-      <w:r>
-        <w:rPr>
-          <w:rFonts w:ascii="Courier New" w:hAnsi="Courier New" w:cs="Courier New"/>
-          <w:sz w:val="20"/>
-          <w:szCs w:val="20"/>
-        </w:rPr>
-        <w:t xml:space="preserve">    IF </w:t>
-      </w:r>
-      <w:proofErr w:type="spellStart"/>
-      <w:r>
-        <w:rPr>
-          <w:rFonts w:ascii="Courier New" w:hAnsi="Courier New" w:cs="Courier New"/>
-          <w:sz w:val="20"/>
-          <w:szCs w:val="20"/>
-        </w:rPr>
-        <w:t>user_in</w:t>
-      </w:r>
-      <w:proofErr w:type="spellEnd"/>
-      <w:r>
-        <w:rPr>
-          <w:rFonts w:ascii="Courier New" w:hAnsi="Courier New" w:cs="Courier New"/>
-          <w:sz w:val="20"/>
-          <w:szCs w:val="20"/>
-        </w:rPr>
-        <w:t xml:space="preserve"> not in </w:t>
-      </w:r>
-      <w:proofErr w:type="spellStart"/>
-      <w:r>
-        <w:rPr>
-          <w:rFonts w:ascii="Courier New" w:hAnsi="Courier New" w:cs="Courier New"/>
-          <w:sz w:val="20"/>
-          <w:szCs w:val="20"/>
-        </w:rPr>
-        <w:t>approximation_names</w:t>
-      </w:r>
-      <w:proofErr w:type="spellEnd"/>
-      <w:r>
-        <w:rPr>
-          <w:rFonts w:ascii="Courier New" w:hAnsi="Courier New" w:cs="Courier New"/>
-          <w:sz w:val="20"/>
-          <w:szCs w:val="20"/>
-        </w:rPr>
-        <w:t>:</w:t>
-      </w:r>
-    </w:p>
-    <w:p>
-      <w:pPr>
-        <w:rPr>
-          <w:rFonts w:ascii="Courier New" w:hAnsi="Courier New" w:cs="Courier New"/>
-          <w:sz w:val="20"/>
-          <w:szCs w:val="20"/>
-        </w:rPr>
-      </w:pPr>
-      <w:r>
-        <w:rPr>
-          <w:rFonts w:ascii="Courier New" w:hAnsi="Courier New" w:cs="Courier New"/>
-          <w:sz w:val="20"/>
-          <w:szCs w:val="20"/>
-        </w:rPr>
-        <w:t xml:space="preserve">        OUTPUT 'Please try again. You did not pick a valid approximation name.'</w:t>
-      </w:r>
-    </w:p>
-    <w:p>
-      <w:pPr>
-        <w:rPr>
-          <w:rFonts w:ascii="Courier New" w:hAnsi="Courier New" w:cs="Courier New"/>
-          <w:sz w:val="20"/>
-          <w:szCs w:val="20"/>
-        </w:rPr>
-      </w:pPr>
-      <w:r>
-        <w:rPr>
-          <w:rFonts w:ascii="Courier New" w:hAnsi="Courier New" w:cs="Courier New"/>
-          <w:sz w:val="20"/>
-          <w:szCs w:val="20"/>
-        </w:rPr>
-        <w:t xml:space="preserve">        RETURN </w:t>
-      </w:r>
-      <w:proofErr w:type="spellStart"/>
-      <w:proofErr w:type="gramStart"/>
-      <w:r>
-        <w:rPr>
-          <w:rFonts w:ascii="Courier New" w:hAnsi="Courier New" w:cs="Courier New"/>
-          <w:sz w:val="20"/>
-          <w:szCs w:val="20"/>
-        </w:rPr>
-        <w:t>pickApproximation</w:t>
-      </w:r>
-      <w:proofErr w:type="spellEnd"/>
-      <w:r>
-        <w:rPr>
-          <w:rFonts w:ascii="Courier New" w:hAnsi="Courier New" w:cs="Courier New"/>
-          <w:sz w:val="20"/>
-          <w:szCs w:val="20"/>
-        </w:rPr>
-        <w:t>(</w:t>
-      </w:r>
-      <w:proofErr w:type="gramEnd"/>
-      <w:r>
-        <w:rPr>
-          <w:rFonts w:ascii="Courier New" w:hAnsi="Courier New" w:cs="Courier New"/>
-          <w:sz w:val="20"/>
-          <w:szCs w:val="20"/>
-        </w:rPr>
-        <w:t>)</w:t>
-      </w:r>
-    </w:p>
-    <w:p>
-      <w:pPr>
-        <w:rPr>
-          <w:rFonts w:ascii="Courier New" w:hAnsi="Courier New" w:cs="Courier New"/>
-          <w:sz w:val="20"/>
-          <w:szCs w:val="20"/>
-        </w:rPr>
-      </w:pPr>
-      <w:r>
-        <w:rPr>
-          <w:rFonts w:ascii="Courier New" w:hAnsi="Courier New" w:cs="Courier New"/>
-          <w:sz w:val="20"/>
-          <w:szCs w:val="20"/>
-        </w:rPr>
-        <w:t xml:space="preserve">    ELSE:</w:t>
-      </w:r>
-    </w:p>
-    <w:p>
-      <w:pPr>
-        <w:rPr>
-          <w:rFonts w:ascii="Courier New" w:hAnsi="Courier New" w:cs="Courier New"/>
-          <w:sz w:val="20"/>
-          <w:szCs w:val="20"/>
-        </w:rPr>
-      </w:pPr>
-      <w:r>
-        <w:rPr>
-          <w:rFonts w:ascii="Courier New" w:hAnsi="Courier New" w:cs="Courier New"/>
-          <w:sz w:val="20"/>
-          <w:szCs w:val="20"/>
-        </w:rPr>
-        <w:t xml:space="preserve">        RETURN </w:t>
-      </w:r>
-      <w:proofErr w:type="spellStart"/>
-      <w:r>
-        <w:rPr>
-          <w:rFonts w:ascii="Courier New" w:hAnsi="Courier New" w:cs="Courier New"/>
-          <w:sz w:val="20"/>
-          <w:szCs w:val="20"/>
-        </w:rPr>
-        <w:t>user_</w:t>
-      </w:r>
-      <w:proofErr w:type="gramStart"/>
-      <w:r>
-        <w:rPr>
-          <w:rFonts w:ascii="Courier New" w:hAnsi="Courier New" w:cs="Courier New"/>
-          <w:sz w:val="20"/>
-          <w:szCs w:val="20"/>
-        </w:rPr>
-        <w:t>in.lower</w:t>
-      </w:r>
-      <w:proofErr w:type="spellEnd"/>
-      <w:proofErr w:type="gramEnd"/>
-      <w:r>
-        <w:rPr>
-          <w:rFonts w:ascii="Courier New" w:hAnsi="Courier New" w:cs="Courier New"/>
-          <w:sz w:val="20"/>
-          <w:szCs w:val="20"/>
-        </w:rPr>
-        <w:t>()</w:t>
-      </w:r>
-    </w:p>
-    <w:p>
-      <w:pPr>
-        <w:rPr>
-          <w:rFonts w:ascii="Courier New" w:hAnsi="Courier New" w:cs="Courier New"/>
-          <w:sz w:val="20"/>
-          <w:szCs w:val="20"/>
-        </w:rPr>
-      </w:pPr>
-      <w:r>
-        <w:rPr>
-          <w:rFonts w:ascii="Courier New" w:hAnsi="Courier New" w:cs="Courier New"/>
-          <w:sz w:val="20"/>
-          <w:szCs w:val="20"/>
-        </w:rPr>
-        <w:t xml:space="preserve">    ENDIF</w:t>
-      </w:r>
-    </w:p>
-    <w:p>
-      <w:pPr>
-        <w:rPr>
-          <w:rFonts w:ascii="Courier New" w:hAnsi="Courier New" w:cs="Courier New"/>
-          <w:sz w:val="20"/>
-          <w:szCs w:val="20"/>
-        </w:rPr>
-      </w:pPr>
-      <w:r>
-        <w:rPr>
-          <w:rFonts w:ascii="Courier New" w:hAnsi="Courier New" w:cs="Courier New"/>
-          <w:sz w:val="20"/>
-          <w:szCs w:val="20"/>
-        </w:rPr>
-        <w:t>ENDFUNCTION</w:t>
-      </w:r>
-    </w:p>
-    <w:p>
-      <w:pPr>
-        <w:rPr>
-          <w:rFonts w:ascii="Courier New" w:hAnsi="Courier New" w:cs="Courier New"/>
-          <w:sz w:val="20"/>
-          <w:szCs w:val="20"/>
-        </w:rPr>
-      </w:pPr>
-    </w:p>
-    <w:p>
-      <w:pPr>
-        <w:rPr>
-          <w:rFonts w:ascii="Courier New" w:hAnsi="Courier New" w:cs="Courier New"/>
-          <w:sz w:val="20"/>
-          <w:szCs w:val="20"/>
-        </w:rPr>
-      </w:pPr>
-      <w:r>
-        <w:rPr>
-          <w:rFonts w:ascii="Courier New" w:hAnsi="Courier New" w:cs="Courier New"/>
-          <w:sz w:val="20"/>
-          <w:szCs w:val="20"/>
-        </w:rPr>
-        <w:t>FUNCTION function1(x):</w:t>
-      </w:r>
-    </w:p>
-    <w:p>
-      <w:pPr>
-        <w:rPr>
-          <w:rFonts w:ascii="Courier New" w:hAnsi="Courier New" w:cs="Courier New"/>
-          <w:sz w:val="20"/>
-          <w:szCs w:val="20"/>
-        </w:rPr>
-      </w:pPr>
-      <w:r>
-        <w:rPr>
-          <w:rFonts w:ascii="Courier New" w:hAnsi="Courier New" w:cs="Courier New"/>
-          <w:sz w:val="20"/>
-          <w:szCs w:val="20"/>
-        </w:rPr>
-        <w:t xml:space="preserve">    </w:t>
-      </w:r>
-      <w:proofErr w:type="spellStart"/>
-      <w:r>
-        <w:rPr>
-          <w:rFonts w:ascii="Courier New" w:hAnsi="Courier New" w:cs="Courier New"/>
-          <w:sz w:val="20"/>
-          <w:szCs w:val="20"/>
-        </w:rPr>
-        <w:t>ans</w:t>
-      </w:r>
-      <w:proofErr w:type="spellEnd"/>
-      <w:r>
-        <w:rPr>
-          <w:rFonts w:ascii="Courier New" w:hAnsi="Courier New" w:cs="Courier New"/>
-          <w:sz w:val="20"/>
-          <w:szCs w:val="20"/>
-        </w:rPr>
-        <w:t xml:space="preserve"> &lt;- 10.0*x**2.0</w:t>
-      </w:r>
-    </w:p>
-    <w:p>
-      <w:pPr>
-        <w:rPr>
-          <w:rFonts w:ascii="Courier New" w:hAnsi="Courier New" w:cs="Courier New"/>
-          <w:sz w:val="20"/>
-          <w:szCs w:val="20"/>
-        </w:rPr>
-      </w:pPr>
-      <w:r>
-        <w:rPr>
-          <w:rFonts w:ascii="Courier New" w:hAnsi="Courier New" w:cs="Courier New"/>
-          <w:sz w:val="20"/>
-          <w:szCs w:val="20"/>
-        </w:rPr>
-        <w:t xml:space="preserve">    RETURN </w:t>
-      </w:r>
-      <w:proofErr w:type="spellStart"/>
-      <w:r>
-        <w:rPr>
-          <w:rFonts w:ascii="Courier New" w:hAnsi="Courier New" w:cs="Courier New"/>
-          <w:sz w:val="20"/>
-          <w:szCs w:val="20"/>
-        </w:rPr>
-        <w:t>ans</w:t>
-      </w:r>
-      <w:proofErr w:type="spellEnd"/>
-    </w:p>
-    <w:p>
-      <w:pPr>
-        <w:rPr>
-          <w:rFonts w:ascii="Courier New" w:hAnsi="Courier New" w:cs="Courier New"/>
-          <w:sz w:val="20"/>
-          <w:szCs w:val="20"/>
-        </w:rPr>
-      </w:pPr>
-      <w:r>
-        <w:rPr>
-          <w:rFonts w:ascii="Courier New" w:hAnsi="Courier New" w:cs="Courier New"/>
-          <w:sz w:val="20"/>
-          <w:szCs w:val="20"/>
-        </w:rPr>
-        <w:t>ENDFUNCTION</w:t>
-      </w:r>
-    </w:p>
-    <w:p>
-      <w:pPr>
-        <w:rPr>
-          <w:rFonts w:ascii="Courier New" w:hAnsi="Courier New" w:cs="Courier New"/>
-          <w:sz w:val="20"/>
-          <w:szCs w:val="20"/>
-        </w:rPr>
-      </w:pPr>
-    </w:p>
-    <w:p>
-      <w:pPr>
-        <w:rPr>
-          <w:rFonts w:ascii="Courier New" w:hAnsi="Courier New" w:cs="Courier New"/>
-          <w:sz w:val="20"/>
-          <w:szCs w:val="20"/>
-        </w:rPr>
-      </w:pPr>
-      <w:r>
-        <w:rPr>
-          <w:rFonts w:ascii="Courier New" w:hAnsi="Courier New" w:cs="Courier New"/>
-          <w:sz w:val="20"/>
-          <w:szCs w:val="20"/>
-        </w:rPr>
-        <w:t>FUNCTION function2(x):</w:t>
-      </w:r>
-    </w:p>
-    <w:p>
-      <w:pPr>
-        <w:rPr>
-          <w:rFonts w:ascii="Courier New" w:hAnsi="Courier New" w:cs="Courier New"/>
-          <w:sz w:val="20"/>
-          <w:szCs w:val="20"/>
-        </w:rPr>
-      </w:pPr>
-      <w:r>
-        <w:rPr>
-          <w:rFonts w:ascii="Courier New" w:hAnsi="Courier New" w:cs="Courier New"/>
-          <w:sz w:val="20"/>
-          <w:szCs w:val="20"/>
-        </w:rPr>
-        <w:t xml:space="preserve">    RETURN 2.0*x**2.0 - 5.0</w:t>
-      </w:r>
-    </w:p>
-    <w:p>
-      <w:pPr>
-        <w:rPr>
-          <w:rFonts w:ascii="Courier New" w:hAnsi="Courier New" w:cs="Courier New"/>
-          <w:sz w:val="20"/>
-          <w:szCs w:val="20"/>
-        </w:rPr>
-      </w:pPr>
-      <w:r>
-        <w:rPr>
-          <w:rFonts w:ascii="Courier New" w:hAnsi="Courier New" w:cs="Courier New"/>
-          <w:sz w:val="20"/>
-          <w:szCs w:val="20"/>
-        </w:rPr>
-        <w:t>ENDFUNCTION</w:t>
-      </w:r>
-    </w:p>
-    <w:p>
-      <w:pPr>
-        <w:rPr>
-          <w:rFonts w:ascii="Courier New" w:hAnsi="Courier New" w:cs="Courier New"/>
-          <w:sz w:val="20"/>
-          <w:szCs w:val="20"/>
-        </w:rPr>
-      </w:pPr>
-    </w:p>
-    <w:p>
-      <w:pPr>
-        <w:rPr>
-          <w:rFonts w:ascii="Courier New" w:hAnsi="Courier New" w:cs="Courier New"/>
-          <w:sz w:val="20"/>
-          <w:szCs w:val="20"/>
-        </w:rPr>
-      </w:pPr>
-      <w:r>
-        <w:rPr>
-          <w:rFonts w:ascii="Courier New" w:hAnsi="Courier New" w:cs="Courier New"/>
-          <w:sz w:val="20"/>
-          <w:szCs w:val="20"/>
-        </w:rPr>
-        <w:t>FUNCTION function3(x):</w:t>
-      </w:r>
-    </w:p>
-    <w:p>
-      <w:pPr>
-        <w:rPr>
-          <w:rFonts w:ascii="Courier New" w:hAnsi="Courier New" w:cs="Courier New"/>
-          <w:sz w:val="20"/>
-          <w:szCs w:val="20"/>
-        </w:rPr>
-      </w:pPr>
-      <w:r>
-        <w:rPr>
-          <w:rFonts w:ascii="Courier New" w:hAnsi="Courier New" w:cs="Courier New"/>
-          <w:sz w:val="20"/>
-          <w:szCs w:val="20"/>
-        </w:rPr>
-        <w:t xml:space="preserve">    RETURN x + 20.0</w:t>
-      </w:r>
-    </w:p>
-    <w:p>
-      <w:pPr>
-        <w:rPr>
-          <w:rFonts w:ascii="Courier New" w:hAnsi="Courier New" w:cs="Courier New"/>
-          <w:sz w:val="20"/>
-          <w:szCs w:val="20"/>
-        </w:rPr>
-      </w:pPr>
-      <w:r>
-        <w:rPr>
-          <w:rFonts w:ascii="Courier New" w:hAnsi="Courier New" w:cs="Courier New"/>
-          <w:sz w:val="20"/>
-          <w:szCs w:val="20"/>
-        </w:rPr>
-        <w:t>ENDFUNCTION</w:t>
-      </w:r>
-    </w:p>
-    <w:p>
-      <w:pPr>
-        <w:rPr>
-          <w:rFonts w:ascii="Courier New" w:hAnsi="Courier New" w:cs="Courier New"/>
-          <w:sz w:val="20"/>
-          <w:szCs w:val="20"/>
-        </w:rPr>
-      </w:pPr>
-    </w:p>
-    <w:p>
-      <w:pPr>
-        <w:rPr>
-          <w:rFonts w:ascii="Courier New" w:hAnsi="Courier New" w:cs="Courier New"/>
-          <w:sz w:val="20"/>
-          <w:szCs w:val="20"/>
-        </w:rPr>
-      </w:pPr>
-      <w:r>
-        <w:rPr>
-          <w:rFonts w:ascii="Courier New" w:hAnsi="Courier New" w:cs="Courier New"/>
-          <w:sz w:val="20"/>
-          <w:szCs w:val="20"/>
-        </w:rPr>
-        <w:t xml:space="preserve">FUNCTION </w:t>
-      </w:r>
-      <w:proofErr w:type="spellStart"/>
-      <w:r>
-        <w:rPr>
-          <w:rFonts w:ascii="Courier New" w:hAnsi="Courier New" w:cs="Courier New"/>
-          <w:sz w:val="20"/>
-          <w:szCs w:val="20"/>
-        </w:rPr>
-        <w:t>rectangleApproximation</w:t>
-      </w:r>
-      <w:proofErr w:type="spellEnd"/>
-      <w:r>
-        <w:rPr>
-          <w:rFonts w:ascii="Courier New" w:hAnsi="Courier New" w:cs="Courier New"/>
-          <w:sz w:val="20"/>
-          <w:szCs w:val="20"/>
-        </w:rPr>
-        <w:t>(</w:t>
+        <w:t xml:space="preserve"> </w:t>
+      </w:r>
+      <w:r>
+        <w:rPr>
+          <w:rFonts w:ascii="Courier New" w:hAnsi="Courier New" w:cs="Courier New"/>
+          <w:sz w:val="20"/>
+          <w:szCs w:val="20"/>
+        </w:rPr>
+        <w:t>'Which x-value do you wish to end at? '</w:t>
+      </w:r>
+    </w:p>
+    <w:p>
+      <w:pPr>
+        <w:rPr>
+          <w:rFonts w:ascii="Courier New" w:hAnsi="Courier New" w:cs="Courier New"/>
+          <w:sz w:val="20"/>
+          <w:szCs w:val="20"/>
+        </w:rPr>
+      </w:pPr>
+      <w:r>
+        <w:rPr>
+          <w:rFonts w:ascii="Courier New" w:hAnsi="Courier New" w:cs="Courier New"/>
+          <w:sz w:val="20"/>
+          <w:szCs w:val="20"/>
+        </w:rPr>
+        <w:t xml:space="preserve">        diff &lt;- </w:t>
+      </w:r>
+      <w:proofErr w:type="spellStart"/>
+      <w:r>
+        <w:rPr>
+          <w:rFonts w:ascii="Courier New" w:hAnsi="Courier New" w:cs="Courier New"/>
+          <w:sz w:val="20"/>
+          <w:szCs w:val="20"/>
+        </w:rPr>
+        <w:t>b_point</w:t>
+      </w:r>
+      <w:proofErr w:type="spellEnd"/>
+      <w:r>
+        <w:rPr>
+          <w:rFonts w:ascii="Courier New" w:hAnsi="Courier New" w:cs="Courier New"/>
+          <w:sz w:val="20"/>
+          <w:szCs w:val="20"/>
+        </w:rPr>
+        <w:t xml:space="preserve"> - </w:t>
+      </w:r>
+      <w:proofErr w:type="spellStart"/>
+      <w:r>
+        <w:rPr>
+          <w:rFonts w:ascii="Courier New" w:hAnsi="Courier New" w:cs="Courier New"/>
+          <w:sz w:val="20"/>
+          <w:szCs w:val="20"/>
+        </w:rPr>
+        <w:t>a_point</w:t>
+      </w:r>
+      <w:proofErr w:type="spellEnd"/>
+    </w:p>
+    <w:p>
+      <w:pPr>
+        <w:rPr>
+          <w:rFonts w:ascii="Courier New" w:hAnsi="Courier New" w:cs="Courier New"/>
+          <w:sz w:val="20"/>
+          <w:szCs w:val="20"/>
+        </w:rPr>
+      </w:pPr>
+      <w:r>
+        <w:rPr>
+          <w:rFonts w:ascii="Courier New" w:hAnsi="Courier New" w:cs="Courier New"/>
+          <w:sz w:val="20"/>
+          <w:szCs w:val="20"/>
+        </w:rPr>
+        <w:t xml:space="preserve">         ENDIF</w:t>
+      </w:r>
+    </w:p>
+    <w:p>
+      <w:pPr>
+        <w:rPr>
+          <w:rFonts w:ascii="Courier New" w:hAnsi="Courier New" w:cs="Courier New"/>
+          <w:sz w:val="20"/>
+          <w:szCs w:val="20"/>
+        </w:rPr>
+      </w:pPr>
+      <w:r>
+        <w:rPr>
+          <w:rFonts w:ascii="Courier New" w:hAnsi="Courier New" w:cs="Courier New"/>
+          <w:sz w:val="20"/>
+          <w:szCs w:val="20"/>
+        </w:rPr>
+        <w:t xml:space="preserve">        interval &lt;- diff / </w:t>
+      </w:r>
+      <w:proofErr w:type="spellStart"/>
+      <w:r>
+        <w:rPr>
+          <w:rFonts w:ascii="Courier New" w:hAnsi="Courier New" w:cs="Courier New"/>
+          <w:sz w:val="20"/>
+          <w:szCs w:val="20"/>
+        </w:rPr>
+        <w:t>number_rectangles</w:t>
+      </w:r>
+      <w:proofErr w:type="spellEnd"/>
+    </w:p>
+    <w:p>
+      <w:pPr>
+        <w:rPr>
+          <w:rFonts w:ascii="Courier New" w:hAnsi="Courier New" w:cs="Courier New"/>
+          <w:sz w:val="20"/>
+          <w:szCs w:val="20"/>
+        </w:rPr>
+      </w:pPr>
+      <w:r>
+        <w:rPr>
+          <w:rFonts w:ascii="Courier New" w:hAnsi="Courier New" w:cs="Courier New"/>
+          <w:sz w:val="20"/>
+          <w:szCs w:val="20"/>
+        </w:rPr>
+        <w:t xml:space="preserve">                    ENDIF</w:t>
+      </w:r>
+    </w:p>
+    <w:p>
+      <w:pPr>
+        <w:rPr>
+          <w:rFonts w:ascii="Courier New" w:hAnsi="Courier New" w:cs="Courier New"/>
+          <w:sz w:val="20"/>
+          <w:szCs w:val="20"/>
+        </w:rPr>
+      </w:pPr>
+      <w:r>
+        <w:rPr>
+          <w:rFonts w:ascii="Courier New" w:hAnsi="Courier New" w:cs="Courier New"/>
+          <w:sz w:val="20"/>
+          <w:szCs w:val="20"/>
+        </w:rPr>
+        <w:t xml:space="preserve">        IF </w:t>
       </w:r>
       <w:proofErr w:type="spellStart"/>
       <w:r>
@@ -1605,41 +1818,58 @@
           <w:sz w:val="20"/>
           <w:szCs w:val="20"/>
         </w:rPr>
-        <w:t>):</w:t>
-      </w:r>
-    </w:p>
-    <w:p>
-      <w:pPr>
-        <w:rPr>
-          <w:rFonts w:ascii="Courier New" w:hAnsi="Courier New" w:cs="Courier New"/>
-          <w:sz w:val="20"/>
-          <w:szCs w:val="20"/>
-        </w:rPr>
-      </w:pPr>
-      <w:r>
-        <w:rPr>
-          <w:rFonts w:ascii="Courier New" w:hAnsi="Courier New" w:cs="Courier New"/>
-          <w:sz w:val="20"/>
-          <w:szCs w:val="20"/>
-        </w:rPr>
-        <w:t xml:space="preserve">    try:</w:t>
-      </w:r>
-    </w:p>
-    <w:p>
-      <w:pPr>
-        <w:rPr>
-          <w:rFonts w:ascii="Courier New" w:hAnsi="Courier New" w:cs="Courier New"/>
-          <w:sz w:val="20"/>
-          <w:szCs w:val="20"/>
-        </w:rPr>
-      </w:pPr>
-      <w:r>
-        <w:rPr>
-          <w:rFonts w:ascii="Courier New" w:hAnsi="Courier New" w:cs="Courier New"/>
-          <w:sz w:val="20"/>
-          <w:szCs w:val="20"/>
-        </w:rPr>
-        <w:t xml:space="preserve">        </w:t>
+        <w:t xml:space="preserve"> = 'f1':</w:t>
+      </w:r>
+    </w:p>
+    <w:p>
+      <w:pPr>
+        <w:rPr>
+          <w:rFonts w:ascii="Courier New" w:hAnsi="Courier New" w:cs="Courier New"/>
+          <w:sz w:val="20"/>
+          <w:szCs w:val="20"/>
+        </w:rPr>
+      </w:pPr>
+      <w:r>
+        <w:rPr>
+          <w:rFonts w:ascii="Courier New" w:hAnsi="Courier New" w:cs="Courier New"/>
+          <w:sz w:val="20"/>
+          <w:szCs w:val="20"/>
+        </w:rPr>
+        <w:t xml:space="preserve">            # f1(x) &lt;- 10x^2</w:t>
+      </w:r>
+    </w:p>
+    <w:p>
+      <w:pPr>
+        <w:rPr>
+          <w:rFonts w:ascii="Courier New" w:hAnsi="Courier New" w:cs="Courier New"/>
+          <w:sz w:val="20"/>
+          <w:szCs w:val="20"/>
+        </w:rPr>
+      </w:pPr>
+      <w:r>
+        <w:rPr>
+          <w:rFonts w:ascii="Courier New" w:hAnsi="Courier New" w:cs="Courier New"/>
+          <w:sz w:val="20"/>
+          <w:szCs w:val="20"/>
+        </w:rPr>
+        <w:t xml:space="preserve">            summation &lt;- 0</w:t>
+      </w:r>
+    </w:p>
+    <w:p>
+      <w:pPr>
+        <w:rPr>
+          <w:rFonts w:ascii="Courier New" w:hAnsi="Courier New" w:cs="Courier New"/>
+          <w:sz w:val="20"/>
+          <w:szCs w:val="20"/>
+        </w:rPr>
+      </w:pPr>
+      <w:r>
+        <w:rPr>
+          <w:rFonts w:ascii="Courier New" w:hAnsi="Courier New" w:cs="Courier New"/>
+          <w:sz w:val="20"/>
+          <w:szCs w:val="20"/>
+        </w:rPr>
+        <w:t xml:space="preserve">            for x in range 1 to </w:t>
       </w:r>
       <w:proofErr w:type="spellStart"/>
       <w:r>
@@ -1657,391 +1887,7 @@
           <w:sz w:val="20"/>
           <w:szCs w:val="20"/>
         </w:rPr>
-        <w:t xml:space="preserve"> &lt;- input</w:t>
-      </w:r>
-      <w:r>
-        <w:rPr>
-          <w:rFonts w:ascii="Courier New" w:hAnsi="Courier New" w:cs="Courier New"/>
-          <w:sz w:val="20"/>
-          <w:szCs w:val="20"/>
-        </w:rPr>
-        <w:t xml:space="preserve"> </w:t>
-      </w:r>
-      <w:r>
-        <w:rPr>
-          <w:rFonts w:ascii="Courier New" w:hAnsi="Courier New" w:cs="Courier New"/>
-          <w:sz w:val="20"/>
-          <w:szCs w:val="20"/>
-        </w:rPr>
-        <w:t>How many rectangles would you like to approximate with? '</w:t>
-      </w:r>
-    </w:p>
-    <w:p>
-      <w:pPr>
-        <w:rPr>
-          <w:rFonts w:ascii="Courier New" w:hAnsi="Courier New" w:cs="Courier New"/>
-          <w:sz w:val="20"/>
-          <w:szCs w:val="20"/>
-        </w:rPr>
-      </w:pPr>
-      <w:r>
-        <w:rPr>
-          <w:rFonts w:ascii="Courier New" w:hAnsi="Courier New" w:cs="Courier New"/>
-          <w:sz w:val="20"/>
-          <w:szCs w:val="20"/>
-        </w:rPr>
-        <w:t xml:space="preserve">        </w:t>
-      </w:r>
-      <w:proofErr w:type="spellStart"/>
-      <w:r>
-        <w:rPr>
-          <w:rFonts w:ascii="Courier New" w:hAnsi="Courier New" w:cs="Courier New"/>
-          <w:sz w:val="20"/>
-          <w:szCs w:val="20"/>
-        </w:rPr>
-        <w:t>a_point</w:t>
-      </w:r>
-      <w:proofErr w:type="spellEnd"/>
-      <w:r>
-        <w:rPr>
-          <w:rFonts w:ascii="Courier New" w:hAnsi="Courier New" w:cs="Courier New"/>
-          <w:sz w:val="20"/>
-          <w:szCs w:val="20"/>
-        </w:rPr>
-        <w:t xml:space="preserve"> &lt;- input</w:t>
-      </w:r>
-      <w:r>
-        <w:rPr>
-          <w:rFonts w:ascii="Courier New" w:hAnsi="Courier New" w:cs="Courier New"/>
-          <w:sz w:val="20"/>
-          <w:szCs w:val="20"/>
-        </w:rPr>
-        <w:t xml:space="preserve"> </w:t>
-      </w:r>
-      <w:r>
-        <w:rPr>
-          <w:rFonts w:ascii="Courier New" w:hAnsi="Courier New" w:cs="Courier New"/>
-          <w:sz w:val="20"/>
-          <w:szCs w:val="20"/>
-        </w:rPr>
-        <w:t>'Which x-value do you wish to start at? '</w:t>
-      </w:r>
-    </w:p>
-    <w:p>
-      <w:pPr>
-        <w:rPr>
-          <w:rFonts w:ascii="Courier New" w:hAnsi="Courier New" w:cs="Courier New"/>
-          <w:sz w:val="20"/>
-          <w:szCs w:val="20"/>
-        </w:rPr>
-      </w:pPr>
-      <w:r>
-        <w:rPr>
-          <w:rFonts w:ascii="Courier New" w:hAnsi="Courier New" w:cs="Courier New"/>
-          <w:sz w:val="20"/>
-          <w:szCs w:val="20"/>
-        </w:rPr>
-        <w:t xml:space="preserve">        </w:t>
-      </w:r>
-      <w:proofErr w:type="spellStart"/>
-      <w:r>
-        <w:rPr>
-          <w:rFonts w:ascii="Courier New" w:hAnsi="Courier New" w:cs="Courier New"/>
-          <w:sz w:val="20"/>
-          <w:szCs w:val="20"/>
-        </w:rPr>
-        <w:t>b_point</w:t>
-      </w:r>
-      <w:proofErr w:type="spellEnd"/>
-      <w:r>
-        <w:rPr>
-          <w:rFonts w:ascii="Courier New" w:hAnsi="Courier New" w:cs="Courier New"/>
-          <w:sz w:val="20"/>
-          <w:szCs w:val="20"/>
-        </w:rPr>
-        <w:t xml:space="preserve"> &lt;- input</w:t>
-      </w:r>
-      <w:r>
-        <w:rPr>
-          <w:rFonts w:ascii="Courier New" w:hAnsi="Courier New" w:cs="Courier New"/>
-          <w:sz w:val="20"/>
-          <w:szCs w:val="20"/>
-        </w:rPr>
-        <w:t xml:space="preserve"> </w:t>
-      </w:r>
-      <w:r>
-        <w:rPr>
-          <w:rFonts w:ascii="Courier New" w:hAnsi="Courier New" w:cs="Courier New"/>
-          <w:sz w:val="20"/>
-          <w:szCs w:val="20"/>
-        </w:rPr>
-        <w:t>'Which x-value do you wish to end at? '</w:t>
-      </w:r>
-    </w:p>
-    <w:p>
-      <w:pPr>
-        <w:rPr>
-          <w:rFonts w:ascii="Courier New" w:hAnsi="Courier New" w:cs="Courier New"/>
-          <w:sz w:val="20"/>
-          <w:szCs w:val="20"/>
-        </w:rPr>
-      </w:pPr>
-      <w:r>
-        <w:rPr>
-          <w:rFonts w:ascii="Courier New" w:hAnsi="Courier New" w:cs="Courier New"/>
-          <w:sz w:val="20"/>
-          <w:szCs w:val="20"/>
-        </w:rPr>
-        <w:t xml:space="preserve">        diff &lt;- </w:t>
-      </w:r>
-      <w:proofErr w:type="spellStart"/>
-      <w:r>
-        <w:rPr>
-          <w:rFonts w:ascii="Courier New" w:hAnsi="Courier New" w:cs="Courier New"/>
-          <w:sz w:val="20"/>
-          <w:szCs w:val="20"/>
-        </w:rPr>
-        <w:t>b_point</w:t>
-      </w:r>
-      <w:proofErr w:type="spellEnd"/>
-      <w:r>
-        <w:rPr>
-          <w:rFonts w:ascii="Courier New" w:hAnsi="Courier New" w:cs="Courier New"/>
-          <w:sz w:val="20"/>
-          <w:szCs w:val="20"/>
-        </w:rPr>
-        <w:t xml:space="preserve"> - </w:t>
-      </w:r>
-      <w:proofErr w:type="spellStart"/>
-      <w:r>
-        <w:rPr>
-          <w:rFonts w:ascii="Courier New" w:hAnsi="Courier New" w:cs="Courier New"/>
-          <w:sz w:val="20"/>
-          <w:szCs w:val="20"/>
-        </w:rPr>
-        <w:t>a_point</w:t>
-      </w:r>
-      <w:proofErr w:type="spellEnd"/>
-    </w:p>
-    <w:p>
-      <w:pPr>
-        <w:rPr>
-          <w:rFonts w:ascii="Courier New" w:hAnsi="Courier New" w:cs="Courier New"/>
-          <w:sz w:val="20"/>
-          <w:szCs w:val="20"/>
-        </w:rPr>
-      </w:pPr>
-      <w:r>
-        <w:rPr>
-          <w:rFonts w:ascii="Courier New" w:hAnsi="Courier New" w:cs="Courier New"/>
-          <w:sz w:val="20"/>
-          <w:szCs w:val="20"/>
-        </w:rPr>
-        <w:t xml:space="preserve">         ENDIF</w:t>
-      </w:r>
-    </w:p>
-    <w:p>
-      <w:pPr>
-        <w:rPr>
-          <w:rFonts w:ascii="Courier New" w:hAnsi="Courier New" w:cs="Courier New"/>
-          <w:sz w:val="20"/>
-          <w:szCs w:val="20"/>
-        </w:rPr>
-      </w:pPr>
-      <w:r>
-        <w:rPr>
-          <w:rFonts w:ascii="Courier New" w:hAnsi="Courier New" w:cs="Courier New"/>
-          <w:sz w:val="20"/>
-          <w:szCs w:val="20"/>
-        </w:rPr>
-        <w:t xml:space="preserve">        interval &lt;- diff / </w:t>
-      </w:r>
-      <w:proofErr w:type="spellStart"/>
-      <w:r>
-        <w:rPr>
-          <w:rFonts w:ascii="Courier New" w:hAnsi="Courier New" w:cs="Courier New"/>
-          <w:sz w:val="20"/>
-          <w:szCs w:val="20"/>
-        </w:rPr>
-        <w:t>number_rectangles</w:t>
-      </w:r>
-      <w:proofErr w:type="spellEnd"/>
-    </w:p>
-    <w:p>
-      <w:pPr>
-        <w:rPr>
-          <w:rFonts w:ascii="Courier New" w:hAnsi="Courier New" w:cs="Courier New"/>
-          <w:sz w:val="20"/>
-          <w:szCs w:val="20"/>
-        </w:rPr>
-      </w:pPr>
-      <w:r>
-        <w:rPr>
-          <w:rFonts w:ascii="Courier New" w:hAnsi="Courier New" w:cs="Courier New"/>
-          <w:sz w:val="20"/>
-          <w:szCs w:val="20"/>
-        </w:rPr>
-        <w:t xml:space="preserve">                    ENDIF</w:t>
-      </w:r>
-    </w:p>
-    <w:p>
-      <w:pPr>
-        <w:rPr>
-          <w:rFonts w:ascii="Courier New" w:hAnsi="Courier New" w:cs="Courier New"/>
-          <w:sz w:val="20"/>
-          <w:szCs w:val="20"/>
-        </w:rPr>
-      </w:pPr>
-      <w:r>
-        <w:rPr>
-          <w:rFonts w:ascii="Courier New" w:hAnsi="Courier New" w:cs="Courier New"/>
-          <w:sz w:val="20"/>
-          <w:szCs w:val="20"/>
-        </w:rPr>
-        <w:t xml:space="preserve">        IF </w:t>
-      </w:r>
-      <w:proofErr w:type="spellStart"/>
-      <w:r>
-        <w:rPr>
-          <w:rFonts w:ascii="Courier New" w:hAnsi="Courier New" w:cs="Courier New"/>
-          <w:sz w:val="20"/>
-          <w:szCs w:val="20"/>
-        </w:rPr>
-        <w:t>func</w:t>
-      </w:r>
-      <w:proofErr w:type="spellEnd"/>
-      <w:r>
-        <w:rPr>
-          <w:rFonts w:ascii="Courier New" w:hAnsi="Courier New" w:cs="Courier New"/>
-          <w:sz w:val="20"/>
-          <w:szCs w:val="20"/>
-        </w:rPr>
-        <w:t xml:space="preserve"> = 'f1':</w:t>
-      </w:r>
-    </w:p>
-    <w:p>
-      <w:pPr>
-        <w:rPr>
-          <w:rFonts w:ascii="Courier New" w:hAnsi="Courier New" w:cs="Courier New"/>
-          <w:sz w:val="20"/>
-          <w:szCs w:val="20"/>
-        </w:rPr>
-      </w:pPr>
-      <w:r>
-        <w:rPr>
-          <w:rFonts w:ascii="Courier New" w:hAnsi="Courier New" w:cs="Courier New"/>
-          <w:sz w:val="20"/>
-          <w:szCs w:val="20"/>
-        </w:rPr>
-        <w:t xml:space="preserve">            # f1(x) &lt;- 10x^2</w:t>
-      </w:r>
-    </w:p>
-    <w:p>
-      <w:pPr>
-        <w:rPr>
-          <w:rFonts w:ascii="Courier New" w:hAnsi="Courier New" w:cs="Courier New"/>
-          <w:sz w:val="20"/>
-          <w:szCs w:val="20"/>
-        </w:rPr>
-      </w:pPr>
-      <w:r>
-        <w:rPr>
-          <w:rFonts w:ascii="Courier New" w:hAnsi="Courier New" w:cs="Courier New"/>
-          <w:sz w:val="20"/>
-          <w:szCs w:val="20"/>
-        </w:rPr>
-        <w:t xml:space="preserve">            summation &lt;- 0</w:t>
-      </w:r>
-    </w:p>
-    <w:p>
-      <w:pPr>
-        <w:rPr>
-          <w:rFonts w:ascii="Courier New" w:hAnsi="Courier New" w:cs="Courier New"/>
-          <w:sz w:val="20"/>
-          <w:szCs w:val="20"/>
-        </w:rPr>
-      </w:pPr>
-      <w:r>
-        <w:rPr>
-          <w:rFonts w:ascii="Courier New" w:hAnsi="Courier New" w:cs="Courier New"/>
-          <w:sz w:val="20"/>
-          <w:szCs w:val="20"/>
-        </w:rPr>
-        <w:t xml:space="preserve">            for x in range</w:t>
-      </w:r>
-      <w:r>
-        <w:rPr>
-          <w:rFonts w:ascii="Courier New" w:hAnsi="Courier New" w:cs="Courier New"/>
-          <w:sz w:val="20"/>
-          <w:szCs w:val="20"/>
-        </w:rPr>
-        <w:t xml:space="preserve"> </w:t>
-      </w:r>
-      <w:r>
-        <w:rPr>
-          <w:rFonts w:ascii="Courier New" w:hAnsi="Courier New" w:cs="Courier New"/>
-          <w:sz w:val="20"/>
-          <w:szCs w:val="20"/>
-        </w:rPr>
-        <w:t>1</w:t>
-      </w:r>
-      <w:r>
-        <w:rPr>
-          <w:rFonts w:ascii="Courier New" w:hAnsi="Courier New" w:cs="Courier New"/>
-          <w:sz w:val="20"/>
-          <w:szCs w:val="20"/>
-        </w:rPr>
-        <w:t xml:space="preserve"> to</w:t>
-      </w:r>
-      <w:r>
-        <w:rPr>
-          <w:rFonts w:ascii="Courier New" w:hAnsi="Courier New" w:cs="Courier New"/>
-          <w:sz w:val="20"/>
-          <w:szCs w:val="20"/>
-        </w:rPr>
-        <w:t xml:space="preserve"> </w:t>
-      </w:r>
-      <w:proofErr w:type="spellStart"/>
-      <w:r>
-        <w:rPr>
-          <w:rFonts w:ascii="Courier New" w:hAnsi="Courier New" w:cs="Courier New"/>
-          <w:sz w:val="20"/>
-          <w:szCs w:val="20"/>
-        </w:rPr>
-        <w:t>number_rectangles</w:t>
-      </w:r>
-      <w:proofErr w:type="spellEnd"/>
-      <w:r>
-        <w:rPr>
-          <w:rFonts w:ascii="Courier New" w:hAnsi="Courier New" w:cs="Courier New"/>
-          <w:sz w:val="20"/>
-          <w:szCs w:val="20"/>
-        </w:rPr>
-        <w:t xml:space="preserve"> </w:t>
-      </w:r>
-      <w:r>
-        <w:rPr>
-          <w:rFonts w:ascii="Courier New" w:hAnsi="Courier New" w:cs="Courier New"/>
-          <w:sz w:val="20"/>
-          <w:szCs w:val="20"/>
-        </w:rPr>
-        <w:t>+</w:t>
-      </w:r>
-      <w:r>
-        <w:rPr>
-          <w:rFonts w:ascii="Courier New" w:hAnsi="Courier New" w:cs="Courier New"/>
-          <w:sz w:val="20"/>
-          <w:szCs w:val="20"/>
-        </w:rPr>
-        <w:t xml:space="preserve"> </w:t>
-      </w:r>
-      <w:r>
-        <w:rPr>
-          <w:rFonts w:ascii="Courier New" w:hAnsi="Courier New" w:cs="Courier New"/>
-          <w:sz w:val="20"/>
-          <w:szCs w:val="20"/>
-        </w:rPr>
-        <w:t>1:</w:t>
+        <w:t xml:space="preserve"> + 1:</w:t>
       </w:r>
     </w:p>
     <w:p>
@@ -2164,40 +2010,530 @@
           <w:sz w:val="20"/>
           <w:szCs w:val="20"/>
         </w:rPr>
+        <w:t xml:space="preserve">            RETURN interval * summation</w:t>
+      </w:r>
+    </w:p>
+    <w:p>
+      <w:pPr>
+        <w:rPr>
+          <w:rFonts w:ascii="Courier New" w:hAnsi="Courier New" w:cs="Courier New"/>
+          <w:sz w:val="20"/>
+          <w:szCs w:val="20"/>
+        </w:rPr>
+      </w:pPr>
+      <w:r>
+        <w:rPr>
+          <w:rFonts w:ascii="Courier New" w:hAnsi="Courier New" w:cs="Courier New"/>
+          <w:sz w:val="20"/>
+          <w:szCs w:val="20"/>
+        </w:rPr>
+        <w:t xml:space="preserve">        ELSEIF </w:t>
+      </w:r>
+      <w:proofErr w:type="spellStart"/>
+      <w:r>
+        <w:rPr>
+          <w:rFonts w:ascii="Courier New" w:hAnsi="Courier New" w:cs="Courier New"/>
+          <w:sz w:val="20"/>
+          <w:szCs w:val="20"/>
+        </w:rPr>
+        <w:t>func</w:t>
+      </w:r>
+      <w:proofErr w:type="spellEnd"/>
+      <w:r>
+        <w:rPr>
+          <w:rFonts w:ascii="Courier New" w:hAnsi="Courier New" w:cs="Courier New"/>
+          <w:sz w:val="20"/>
+          <w:szCs w:val="20"/>
+        </w:rPr>
+        <w:t xml:space="preserve"> = 'f2':</w:t>
+      </w:r>
+    </w:p>
+    <w:p>
+      <w:pPr>
+        <w:rPr>
+          <w:rFonts w:ascii="Courier New" w:hAnsi="Courier New" w:cs="Courier New"/>
+          <w:sz w:val="20"/>
+          <w:szCs w:val="20"/>
+        </w:rPr>
+      </w:pPr>
+      <w:r>
+        <w:rPr>
+          <w:rFonts w:ascii="Courier New" w:hAnsi="Courier New" w:cs="Courier New"/>
+          <w:sz w:val="20"/>
+          <w:szCs w:val="20"/>
+        </w:rPr>
+        <w:t xml:space="preserve">            # f2(x) &lt;- 2x^2 - 5</w:t>
+      </w:r>
+    </w:p>
+    <w:p>
+      <w:pPr>
+        <w:rPr>
+          <w:rFonts w:ascii="Courier New" w:hAnsi="Courier New" w:cs="Courier New"/>
+          <w:sz w:val="20"/>
+          <w:szCs w:val="20"/>
+        </w:rPr>
+      </w:pPr>
+      <w:r>
+        <w:rPr>
+          <w:rFonts w:ascii="Courier New" w:hAnsi="Courier New" w:cs="Courier New"/>
+          <w:sz w:val="20"/>
+          <w:szCs w:val="20"/>
+        </w:rPr>
+        <w:t xml:space="preserve">            summation &lt;- 0</w:t>
+      </w:r>
+    </w:p>
+    <w:p>
+      <w:pPr>
+        <w:ind w:firstLine="720"/>
+        <w:rPr>
+          <w:rFonts w:ascii="Courier New" w:hAnsi="Courier New" w:cs="Courier New"/>
+          <w:sz w:val="20"/>
+          <w:szCs w:val="20"/>
+        </w:rPr>
+      </w:pPr>
+      <w:r>
+        <w:rPr>
+          <w:rFonts w:ascii="Courier New" w:hAnsi="Courier New" w:cs="Courier New"/>
+          <w:sz w:val="20"/>
+          <w:szCs w:val="20"/>
+        </w:rPr>
+        <w:t xml:space="preserve">for x in range 1 to </w:t>
+      </w:r>
+      <w:proofErr w:type="spellStart"/>
+      <w:r>
+        <w:rPr>
+          <w:rFonts w:ascii="Courier New" w:hAnsi="Courier New" w:cs="Courier New"/>
+          <w:sz w:val="20"/>
+          <w:szCs w:val="20"/>
+        </w:rPr>
+        <w:t>number_rectangles</w:t>
+      </w:r>
+      <w:proofErr w:type="spellEnd"/>
+      <w:r>
+        <w:rPr>
+          <w:rFonts w:ascii="Courier New" w:hAnsi="Courier New" w:cs="Courier New"/>
+          <w:sz w:val="20"/>
+          <w:szCs w:val="20"/>
+        </w:rPr>
+        <w:t xml:space="preserve"> + 1:</w:t>
+      </w:r>
+    </w:p>
+    <w:p>
+      <w:pPr>
+        <w:ind w:firstLine="720"/>
+        <w:rPr>
+          <w:rFonts w:ascii="Courier New" w:hAnsi="Courier New" w:cs="Courier New"/>
+          <w:sz w:val="20"/>
+          <w:szCs w:val="20"/>
+        </w:rPr>
+      </w:pPr>
+      <w:r>
+        <w:rPr>
+          <w:rFonts w:ascii="Courier New" w:hAnsi="Courier New" w:cs="Courier New"/>
+          <w:sz w:val="20"/>
+          <w:szCs w:val="20"/>
+        </w:rPr>
+        <w:t xml:space="preserve">   </w:t>
+      </w:r>
+      <w:proofErr w:type="spellStart"/>
+      <w:r>
+        <w:rPr>
+          <w:rFonts w:ascii="Courier New" w:hAnsi="Courier New" w:cs="Courier New"/>
+          <w:sz w:val="20"/>
+          <w:szCs w:val="20"/>
+        </w:rPr>
+        <w:t>eval_point</w:t>
+      </w:r>
+      <w:proofErr w:type="spellEnd"/>
+      <w:r>
+        <w:rPr>
+          <w:rFonts w:ascii="Courier New" w:hAnsi="Courier New" w:cs="Courier New"/>
+          <w:sz w:val="20"/>
+          <w:szCs w:val="20"/>
+        </w:rPr>
+        <w:t xml:space="preserve"> &lt;- </w:t>
+      </w:r>
+      <w:proofErr w:type="spellStart"/>
+      <w:r>
+        <w:rPr>
+          <w:rFonts w:ascii="Courier New" w:hAnsi="Courier New" w:cs="Courier New"/>
+          <w:sz w:val="20"/>
+          <w:szCs w:val="20"/>
+        </w:rPr>
+        <w:t>a_point</w:t>
+      </w:r>
+      <w:proofErr w:type="spellEnd"/>
+      <w:r>
+        <w:rPr>
+          <w:rFonts w:ascii="Courier New" w:hAnsi="Courier New" w:cs="Courier New"/>
+          <w:sz w:val="20"/>
+          <w:szCs w:val="20"/>
+        </w:rPr>
+        <w:t>+(interval*x)</w:t>
+      </w:r>
+    </w:p>
+    <w:p>
+      <w:pPr>
+        <w:rPr>
+          <w:rFonts w:ascii="Courier New" w:hAnsi="Courier New" w:cs="Courier New"/>
+          <w:sz w:val="20"/>
+          <w:szCs w:val="20"/>
+        </w:rPr>
+      </w:pPr>
+      <w:r>
+        <w:rPr>
+          <w:rFonts w:ascii="Courier New" w:hAnsi="Courier New" w:cs="Courier New"/>
+          <w:sz w:val="20"/>
+          <w:szCs w:val="20"/>
+        </w:rPr>
+        <w:t xml:space="preserve">                summation += function2(</w:t>
+      </w:r>
+      <w:proofErr w:type="spellStart"/>
+      <w:r>
+        <w:rPr>
+          <w:rFonts w:ascii="Courier New" w:hAnsi="Courier New" w:cs="Courier New"/>
+          <w:sz w:val="20"/>
+          <w:szCs w:val="20"/>
+        </w:rPr>
+        <w:t>eval_point</w:t>
+      </w:r>
+      <w:proofErr w:type="spellEnd"/>
+      <w:r>
+        <w:rPr>
+          <w:rFonts w:ascii="Courier New" w:hAnsi="Courier New" w:cs="Courier New"/>
+          <w:sz w:val="20"/>
+          <w:szCs w:val="20"/>
+        </w:rPr>
+        <w:t>)</w:t>
+      </w:r>
+    </w:p>
+    <w:p>
+      <w:pPr>
+        <w:rPr>
+          <w:rFonts w:ascii="Courier New" w:hAnsi="Courier New" w:cs="Courier New"/>
+          <w:sz w:val="20"/>
+          <w:szCs w:val="20"/>
+        </w:rPr>
+      </w:pPr>
+      <w:r>
+        <w:rPr>
+          <w:rFonts w:ascii="Courier New" w:hAnsi="Courier New" w:cs="Courier New"/>
+          <w:sz w:val="20"/>
+          <w:szCs w:val="20"/>
+        </w:rPr>
+        <w:t xml:space="preserve">            ENDFOR</w:t>
+      </w:r>
+    </w:p>
+    <w:p>
+      <w:pPr>
+        <w:rPr>
+          <w:rFonts w:ascii="Courier New" w:hAnsi="Courier New" w:cs="Courier New"/>
+          <w:sz w:val="20"/>
+          <w:szCs w:val="20"/>
+        </w:rPr>
+      </w:pPr>
+      <w:r>
+        <w:rPr>
+          <w:rFonts w:ascii="Courier New" w:hAnsi="Courier New" w:cs="Courier New"/>
+          <w:sz w:val="20"/>
+          <w:szCs w:val="20"/>
+        </w:rPr>
+        <w:t xml:space="preserve">            RETURN interval * summation</w:t>
+      </w:r>
+    </w:p>
+    <w:p>
+      <w:pPr>
+        <w:rPr>
+          <w:rFonts w:ascii="Courier New" w:hAnsi="Courier New" w:cs="Courier New"/>
+          <w:sz w:val="20"/>
+          <w:szCs w:val="20"/>
+        </w:rPr>
+      </w:pPr>
+      <w:r>
+        <w:rPr>
+          <w:rFonts w:ascii="Courier New" w:hAnsi="Courier New" w:cs="Courier New"/>
+          <w:sz w:val="20"/>
+          <w:szCs w:val="20"/>
+        </w:rPr>
+        <w:t xml:space="preserve">        ELSEIF </w:t>
+      </w:r>
+      <w:proofErr w:type="spellStart"/>
+      <w:r>
+        <w:rPr>
+          <w:rFonts w:ascii="Courier New" w:hAnsi="Courier New" w:cs="Courier New"/>
+          <w:sz w:val="20"/>
+          <w:szCs w:val="20"/>
+        </w:rPr>
+        <w:t>func</w:t>
+      </w:r>
+      <w:proofErr w:type="spellEnd"/>
+      <w:r>
+        <w:rPr>
+          <w:rFonts w:ascii="Courier New" w:hAnsi="Courier New" w:cs="Courier New"/>
+          <w:sz w:val="20"/>
+          <w:szCs w:val="20"/>
+        </w:rPr>
+        <w:t xml:space="preserve"> = 'f3':</w:t>
+      </w:r>
+    </w:p>
+    <w:p>
+      <w:pPr>
+        <w:rPr>
+          <w:rFonts w:ascii="Courier New" w:hAnsi="Courier New" w:cs="Courier New"/>
+          <w:sz w:val="20"/>
+          <w:szCs w:val="20"/>
+        </w:rPr>
+      </w:pPr>
+      <w:r>
+        <w:rPr>
+          <w:rFonts w:ascii="Courier New" w:hAnsi="Courier New" w:cs="Courier New"/>
+          <w:sz w:val="20"/>
+          <w:szCs w:val="20"/>
+        </w:rPr>
+        <w:t xml:space="preserve">            # f3(x) &lt;- x + 20</w:t>
+      </w:r>
+    </w:p>
+    <w:p>
+      <w:pPr>
+        <w:rPr>
+          <w:rFonts w:ascii="Courier New" w:hAnsi="Courier New" w:cs="Courier New"/>
+          <w:sz w:val="20"/>
+          <w:szCs w:val="20"/>
+        </w:rPr>
+      </w:pPr>
+      <w:r>
+        <w:rPr>
+          <w:rFonts w:ascii="Courier New" w:hAnsi="Courier New" w:cs="Courier New"/>
+          <w:sz w:val="20"/>
+          <w:szCs w:val="20"/>
+        </w:rPr>
+        <w:t xml:space="preserve">            summation &lt;- 0</w:t>
+      </w:r>
+    </w:p>
+    <w:p>
+      <w:pPr>
+        <w:rPr>
+          <w:rFonts w:ascii="Courier New" w:hAnsi="Courier New" w:cs="Courier New"/>
+          <w:sz w:val="20"/>
+          <w:szCs w:val="20"/>
+        </w:rPr>
+      </w:pPr>
+      <w:r>
+        <w:rPr>
+          <w:rFonts w:ascii="Courier New" w:hAnsi="Courier New" w:cs="Courier New"/>
+          <w:sz w:val="20"/>
+          <w:szCs w:val="20"/>
+        </w:rPr>
+        <w:t xml:space="preserve">            for x in range 1 to </w:t>
+      </w:r>
+      <w:proofErr w:type="spellStart"/>
+      <w:r>
+        <w:rPr>
+          <w:rFonts w:ascii="Courier New" w:hAnsi="Courier New" w:cs="Courier New"/>
+          <w:sz w:val="20"/>
+          <w:szCs w:val="20"/>
+        </w:rPr>
+        <w:t>number_rectangles</w:t>
+      </w:r>
+      <w:proofErr w:type="spellEnd"/>
+      <w:r>
+        <w:rPr>
+          <w:rFonts w:ascii="Courier New" w:hAnsi="Courier New" w:cs="Courier New"/>
+          <w:sz w:val="20"/>
+          <w:szCs w:val="20"/>
+        </w:rPr>
+        <w:t xml:space="preserve"> + 1:</w:t>
+      </w:r>
+    </w:p>
+    <w:p>
+      <w:pPr>
+        <w:rPr>
+          <w:rFonts w:ascii="Courier New" w:hAnsi="Courier New" w:cs="Courier New"/>
+          <w:sz w:val="20"/>
+          <w:szCs w:val="20"/>
+        </w:rPr>
+      </w:pPr>
+      <w:r>
+        <w:rPr>
+          <w:rFonts w:ascii="Courier New" w:hAnsi="Courier New" w:cs="Courier New"/>
+          <w:sz w:val="20"/>
+          <w:szCs w:val="20"/>
+        </w:rPr>
+        <w:t xml:space="preserve">                </w:t>
+      </w:r>
+      <w:proofErr w:type="spellStart"/>
+      <w:r>
+        <w:rPr>
+          <w:rFonts w:ascii="Courier New" w:hAnsi="Courier New" w:cs="Courier New"/>
+          <w:sz w:val="20"/>
+          <w:szCs w:val="20"/>
+        </w:rPr>
+        <w:t>eval_point</w:t>
+      </w:r>
+      <w:proofErr w:type="spellEnd"/>
+      <w:r>
+        <w:rPr>
+          <w:rFonts w:ascii="Courier New" w:hAnsi="Courier New" w:cs="Courier New"/>
+          <w:sz w:val="20"/>
+          <w:szCs w:val="20"/>
+        </w:rPr>
+        <w:t xml:space="preserve"> &lt;- </w:t>
+      </w:r>
+      <w:proofErr w:type="spellStart"/>
+      <w:r>
+        <w:rPr>
+          <w:rFonts w:ascii="Courier New" w:hAnsi="Courier New" w:cs="Courier New"/>
+          <w:sz w:val="20"/>
+          <w:szCs w:val="20"/>
+        </w:rPr>
+        <w:t>a_point</w:t>
+      </w:r>
+      <w:proofErr w:type="spellEnd"/>
+      <w:r>
+        <w:rPr>
+          <w:rFonts w:ascii="Courier New" w:hAnsi="Courier New" w:cs="Courier New"/>
+          <w:sz w:val="20"/>
+          <w:szCs w:val="20"/>
+        </w:rPr>
+        <w:t>+(interval*x)</w:t>
+      </w:r>
+    </w:p>
+    <w:p>
+      <w:pPr>
+        <w:rPr>
+          <w:rFonts w:ascii="Courier New" w:hAnsi="Courier New" w:cs="Courier New"/>
+          <w:sz w:val="20"/>
+          <w:szCs w:val="20"/>
+        </w:rPr>
+      </w:pPr>
+      <w:r>
+        <w:rPr>
+          <w:rFonts w:ascii="Courier New" w:hAnsi="Courier New" w:cs="Courier New"/>
+          <w:sz w:val="20"/>
+          <w:szCs w:val="20"/>
+        </w:rPr>
+        <w:t xml:space="preserve">                summation += function3(</w:t>
+      </w:r>
+      <w:proofErr w:type="spellStart"/>
+      <w:r>
+        <w:rPr>
+          <w:rFonts w:ascii="Courier New" w:hAnsi="Courier New" w:cs="Courier New"/>
+          <w:sz w:val="20"/>
+          <w:szCs w:val="20"/>
+        </w:rPr>
+        <w:t>eval_point</w:t>
+      </w:r>
+      <w:proofErr w:type="spellEnd"/>
+      <w:r>
+        <w:rPr>
+          <w:rFonts w:ascii="Courier New" w:hAnsi="Courier New" w:cs="Courier New"/>
+          <w:sz w:val="20"/>
+          <w:szCs w:val="20"/>
+        </w:rPr>
+        <w:t>)</w:t>
+      </w:r>
+    </w:p>
+    <w:p>
+      <w:pPr>
+        <w:rPr>
+          <w:rFonts w:ascii="Courier New" w:hAnsi="Courier New" w:cs="Courier New"/>
+          <w:sz w:val="20"/>
+          <w:szCs w:val="20"/>
+        </w:rPr>
+      </w:pPr>
+      <w:r>
+        <w:rPr>
+          <w:rFonts w:ascii="Courier New" w:hAnsi="Courier New" w:cs="Courier New"/>
+          <w:sz w:val="20"/>
+          <w:szCs w:val="20"/>
+        </w:rPr>
+        <w:t xml:space="preserve">            ENDFOR</w:t>
+      </w:r>
+    </w:p>
+    <w:p>
+      <w:pPr>
+        <w:rPr>
+          <w:rFonts w:ascii="Courier New" w:hAnsi="Courier New" w:cs="Courier New"/>
+          <w:sz w:val="20"/>
+          <w:szCs w:val="20"/>
+        </w:rPr>
+      </w:pPr>
+      <w:r>
+        <w:rPr>
+          <w:rFonts w:ascii="Courier New" w:hAnsi="Courier New" w:cs="Courier New"/>
+          <w:sz w:val="20"/>
+          <w:szCs w:val="20"/>
+        </w:rPr>
+        <w:t xml:space="preserve">            RETURN interval * summation</w:t>
+      </w:r>
+    </w:p>
+    <w:p>
+      <w:pPr>
+        <w:rPr>
+          <w:rFonts w:ascii="Courier New" w:hAnsi="Courier New" w:cs="Courier New"/>
+          <w:sz w:val="20"/>
+          <w:szCs w:val="20"/>
+        </w:rPr>
+      </w:pPr>
+      <w:r>
+        <w:rPr>
+          <w:rFonts w:ascii="Courier New" w:hAnsi="Courier New" w:cs="Courier New"/>
+          <w:sz w:val="20"/>
+          <w:szCs w:val="20"/>
+        </w:rPr>
+        <w:t xml:space="preserve">        ELSE:</w:t>
+      </w:r>
+    </w:p>
+    <w:p>
+      <w:pPr>
+        <w:rPr>
+          <w:rFonts w:ascii="Courier New" w:hAnsi="Courier New" w:cs="Courier New"/>
+          <w:sz w:val="20"/>
+          <w:szCs w:val="20"/>
+        </w:rPr>
+      </w:pPr>
+      <w:r>
+        <w:rPr>
+          <w:rFonts w:ascii="Courier New" w:hAnsi="Courier New" w:cs="Courier New"/>
+          <w:sz w:val="20"/>
+          <w:szCs w:val="20"/>
+        </w:rPr>
+        <w:t xml:space="preserve">            OUTPUT 'What did you do? We are going to try this again!'</w:t>
+      </w:r>
+    </w:p>
+    <w:p>
+      <w:pPr>
+        <w:rPr>
+          <w:rFonts w:ascii="Courier New" w:hAnsi="Courier New" w:cs="Courier New"/>
+          <w:sz w:val="20"/>
+          <w:szCs w:val="20"/>
+        </w:rPr>
+      </w:pPr>
+      <w:r>
+        <w:rPr>
+          <w:rFonts w:ascii="Courier New" w:hAnsi="Courier New" w:cs="Courier New"/>
+          <w:sz w:val="20"/>
+          <w:szCs w:val="20"/>
+        </w:rPr>
         <w:t xml:space="preserve">            RETURN </w:t>
       </w:r>
-      <w:r>
-        <w:rPr>
-          <w:rFonts w:ascii="Courier New" w:hAnsi="Courier New" w:cs="Courier New"/>
-          <w:sz w:val="20"/>
-          <w:szCs w:val="20"/>
-        </w:rPr>
-        <w:t>interval *</w:t>
-      </w:r>
-      <w:r>
-        <w:rPr>
-          <w:rFonts w:ascii="Courier New" w:hAnsi="Courier New" w:cs="Courier New"/>
-          <w:sz w:val="20"/>
-          <w:szCs w:val="20"/>
-        </w:rPr>
-        <w:t xml:space="preserve"> summation</w:t>
-      </w:r>
-    </w:p>
-    <w:p>
-      <w:pPr>
-        <w:rPr>
-          <w:rFonts w:ascii="Courier New" w:hAnsi="Courier New" w:cs="Courier New"/>
-          <w:sz w:val="20"/>
-          <w:szCs w:val="20"/>
-        </w:rPr>
-      </w:pPr>
-      <w:r>
-        <w:rPr>
-          <w:rFonts w:ascii="Courier New" w:hAnsi="Courier New" w:cs="Courier New"/>
-          <w:sz w:val="20"/>
-          <w:szCs w:val="20"/>
-        </w:rPr>
-        <w:t xml:space="preserve">        ELSEIF </w:t>
+      <w:proofErr w:type="spellStart"/>
+      <w:r>
+        <w:rPr>
+          <w:rFonts w:ascii="Courier New" w:hAnsi="Courier New" w:cs="Courier New"/>
+          <w:sz w:val="20"/>
+          <w:szCs w:val="20"/>
+        </w:rPr>
+        <w:t>rectangleApproximation</w:t>
+      </w:r>
+      <w:proofErr w:type="spellEnd"/>
+      <w:r>
+        <w:rPr>
+          <w:rFonts w:ascii="Courier New" w:hAnsi="Courier New" w:cs="Courier New"/>
+          <w:sz w:val="20"/>
+          <w:szCs w:val="20"/>
+        </w:rPr>
+        <w:t>(</w:t>
       </w:r>
       <w:proofErr w:type="spellStart"/>
       <w:r>
@@ -2215,24 +2551,490 @@
           <w:sz w:val="20"/>
           <w:szCs w:val="20"/>
         </w:rPr>
-        <w:t xml:space="preserve"> = 'f2':</w:t>
-      </w:r>
-    </w:p>
-    <w:p>
-      <w:pPr>
-        <w:rPr>
-          <w:rFonts w:ascii="Courier New" w:hAnsi="Courier New" w:cs="Courier New"/>
-          <w:sz w:val="20"/>
-          <w:szCs w:val="20"/>
-        </w:rPr>
-      </w:pPr>
-      <w:r>
-        <w:rPr>
-          <w:rFonts w:ascii="Courier New" w:hAnsi="Courier New" w:cs="Courier New"/>
-          <w:sz w:val="20"/>
-          <w:szCs w:val="20"/>
-        </w:rPr>
-        <w:t xml:space="preserve">            # f2(x) &lt;- 2x^2 - 5</w:t>
+        <w:t>)</w:t>
+      </w:r>
+    </w:p>
+    <w:p>
+      <w:pPr>
+        <w:rPr>
+          <w:rFonts w:ascii="Courier New" w:hAnsi="Courier New" w:cs="Courier New"/>
+          <w:sz w:val="20"/>
+          <w:szCs w:val="20"/>
+        </w:rPr>
+      </w:pPr>
+      <w:r>
+        <w:rPr>
+          <w:rFonts w:ascii="Courier New" w:hAnsi="Courier New" w:cs="Courier New"/>
+          <w:sz w:val="20"/>
+          <w:szCs w:val="20"/>
+        </w:rPr>
+        <w:t xml:space="preserve">        ENDIF</w:t>
+      </w:r>
+    </w:p>
+    <w:p>
+      <w:pPr>
+        <w:rPr>
+          <w:rFonts w:ascii="Courier New" w:hAnsi="Courier New" w:cs="Courier New"/>
+          <w:sz w:val="20"/>
+          <w:szCs w:val="20"/>
+        </w:rPr>
+      </w:pPr>
+      <w:r>
+        <w:rPr>
+          <w:rFonts w:ascii="Courier New" w:hAnsi="Courier New" w:cs="Courier New"/>
+          <w:sz w:val="20"/>
+          <w:szCs w:val="20"/>
+        </w:rPr>
+        <w:t xml:space="preserve">    except Exception as e:</w:t>
+      </w:r>
+    </w:p>
+    <w:p>
+      <w:pPr>
+        <w:rPr>
+          <w:rFonts w:ascii="Courier New" w:hAnsi="Courier New" w:cs="Courier New"/>
+          <w:sz w:val="20"/>
+          <w:szCs w:val="20"/>
+        </w:rPr>
+      </w:pPr>
+      <w:r>
+        <w:rPr>
+          <w:rFonts w:ascii="Courier New" w:hAnsi="Courier New" w:cs="Courier New"/>
+          <w:sz w:val="20"/>
+          <w:szCs w:val="20"/>
+        </w:rPr>
+        <w:t xml:space="preserve">        OUTPUT 'We got an exception: %s! </w:t>
+      </w:r>
+      <w:proofErr w:type="spellStart"/>
+      <w:proofErr w:type="gramStart"/>
+      <w:r>
+        <w:rPr>
+          <w:rFonts w:ascii="Courier New" w:hAnsi="Courier New" w:cs="Courier New"/>
+          <w:sz w:val="20"/>
+          <w:szCs w:val="20"/>
+        </w:rPr>
+        <w:t>Lets</w:t>
+      </w:r>
+      <w:proofErr w:type="spellEnd"/>
+      <w:proofErr w:type="gramEnd"/>
+      <w:r>
+        <w:rPr>
+          <w:rFonts w:ascii="Courier New" w:hAnsi="Courier New" w:cs="Courier New"/>
+          <w:sz w:val="20"/>
+          <w:szCs w:val="20"/>
+        </w:rPr>
+        <w:t xml:space="preserve"> try this again' % e</w:t>
+      </w:r>
+    </w:p>
+    <w:p>
+      <w:pPr>
+        <w:rPr>
+          <w:rFonts w:ascii="Courier New" w:hAnsi="Courier New" w:cs="Courier New"/>
+          <w:sz w:val="20"/>
+          <w:szCs w:val="20"/>
+        </w:rPr>
+      </w:pPr>
+      <w:r>
+        <w:rPr>
+          <w:rFonts w:ascii="Courier New" w:hAnsi="Courier New" w:cs="Courier New"/>
+          <w:sz w:val="20"/>
+          <w:szCs w:val="20"/>
+        </w:rPr>
+        <w:t xml:space="preserve">        RETURN </w:t>
+      </w:r>
+      <w:proofErr w:type="spellStart"/>
+      <w:r>
+        <w:rPr>
+          <w:rFonts w:ascii="Courier New" w:hAnsi="Courier New" w:cs="Courier New"/>
+          <w:sz w:val="20"/>
+          <w:szCs w:val="20"/>
+        </w:rPr>
+        <w:t>rectangleApproximation</w:t>
+      </w:r>
+      <w:proofErr w:type="spellEnd"/>
+      <w:r>
+        <w:rPr>
+          <w:rFonts w:ascii="Courier New" w:hAnsi="Courier New" w:cs="Courier New"/>
+          <w:sz w:val="20"/>
+          <w:szCs w:val="20"/>
+        </w:rPr>
+        <w:t>(</w:t>
+      </w:r>
+      <w:proofErr w:type="spellStart"/>
+      <w:r>
+        <w:rPr>
+          <w:rFonts w:ascii="Courier New" w:hAnsi="Courier New" w:cs="Courier New"/>
+          <w:sz w:val="20"/>
+          <w:szCs w:val="20"/>
+        </w:rPr>
+        <w:t>func</w:t>
+      </w:r>
+      <w:proofErr w:type="spellEnd"/>
+      <w:r>
+        <w:rPr>
+          <w:rFonts w:ascii="Courier New" w:hAnsi="Courier New" w:cs="Courier New"/>
+          <w:sz w:val="20"/>
+          <w:szCs w:val="20"/>
+        </w:rPr>
+        <w:t>)</w:t>
+      </w:r>
+    </w:p>
+    <w:p>
+      <w:pPr>
+        <w:rPr>
+          <w:rFonts w:ascii="Courier New" w:hAnsi="Courier New" w:cs="Courier New"/>
+          <w:sz w:val="20"/>
+          <w:szCs w:val="20"/>
+        </w:rPr>
+      </w:pPr>
+      <w:r>
+        <w:rPr>
+          <w:rFonts w:ascii="Courier New" w:hAnsi="Courier New" w:cs="Courier New"/>
+          <w:sz w:val="20"/>
+          <w:szCs w:val="20"/>
+        </w:rPr>
+        <w:t>ENDFUNCTION</w:t>
+      </w:r>
+    </w:p>
+    <w:p>
+      <w:pPr>
+        <w:rPr>
+          <w:rFonts w:ascii="Courier New" w:hAnsi="Courier New" w:cs="Courier New"/>
+          <w:sz w:val="20"/>
+          <w:szCs w:val="20"/>
+        </w:rPr>
+      </w:pPr>
+    </w:p>
+    <w:p>
+      <w:pPr>
+        <w:rPr>
+          <w:rFonts w:ascii="Courier New" w:hAnsi="Courier New" w:cs="Courier New"/>
+          <w:sz w:val="20"/>
+          <w:szCs w:val="20"/>
+        </w:rPr>
+      </w:pPr>
+      <w:r>
+        <w:rPr>
+          <w:rFonts w:ascii="Courier New" w:hAnsi="Courier New" w:cs="Courier New"/>
+          <w:sz w:val="20"/>
+          <w:szCs w:val="20"/>
+        </w:rPr>
+        <w:t xml:space="preserve">FUNCTION </w:t>
+      </w:r>
+      <w:proofErr w:type="spellStart"/>
+      <w:r>
+        <w:rPr>
+          <w:rFonts w:ascii="Courier New" w:hAnsi="Courier New" w:cs="Courier New"/>
+          <w:sz w:val="20"/>
+          <w:szCs w:val="20"/>
+        </w:rPr>
+        <w:t>trapezoidalApproximation</w:t>
+      </w:r>
+      <w:proofErr w:type="spellEnd"/>
+      <w:r>
+        <w:rPr>
+          <w:rFonts w:ascii="Courier New" w:hAnsi="Courier New" w:cs="Courier New"/>
+          <w:sz w:val="20"/>
+          <w:szCs w:val="20"/>
+        </w:rPr>
+        <w:t>(</w:t>
+      </w:r>
+      <w:proofErr w:type="spellStart"/>
+      <w:r>
+        <w:rPr>
+          <w:rFonts w:ascii="Courier New" w:hAnsi="Courier New" w:cs="Courier New"/>
+          <w:sz w:val="20"/>
+          <w:szCs w:val="20"/>
+        </w:rPr>
+        <w:t>func</w:t>
+      </w:r>
+      <w:proofErr w:type="spellEnd"/>
+      <w:r>
+        <w:rPr>
+          <w:rFonts w:ascii="Courier New" w:hAnsi="Courier New" w:cs="Courier New"/>
+          <w:sz w:val="20"/>
+          <w:szCs w:val="20"/>
+        </w:rPr>
+        <w:t>):</w:t>
+      </w:r>
+    </w:p>
+    <w:p>
+      <w:pPr>
+        <w:rPr>
+          <w:rFonts w:ascii="Courier New" w:hAnsi="Courier New" w:cs="Courier New"/>
+          <w:sz w:val="20"/>
+          <w:szCs w:val="20"/>
+        </w:rPr>
+      </w:pPr>
+      <w:r>
+        <w:rPr>
+          <w:rFonts w:ascii="Courier New" w:hAnsi="Courier New" w:cs="Courier New"/>
+          <w:sz w:val="20"/>
+          <w:szCs w:val="20"/>
+        </w:rPr>
+        <w:t xml:space="preserve">    try:</w:t>
+      </w:r>
+    </w:p>
+    <w:p>
+      <w:pPr>
+        <w:rPr>
+          <w:rFonts w:ascii="Courier New" w:hAnsi="Courier New" w:cs="Courier New"/>
+          <w:sz w:val="20"/>
+          <w:szCs w:val="20"/>
+        </w:rPr>
+      </w:pPr>
+      <w:r>
+        <w:rPr>
+          <w:rFonts w:ascii="Courier New" w:hAnsi="Courier New" w:cs="Courier New"/>
+          <w:sz w:val="20"/>
+          <w:szCs w:val="20"/>
+        </w:rPr>
+        <w:t xml:space="preserve">        </w:t>
+      </w:r>
+      <w:proofErr w:type="spellStart"/>
+      <w:r>
+        <w:rPr>
+          <w:rFonts w:ascii="Courier New" w:hAnsi="Courier New" w:cs="Courier New"/>
+          <w:sz w:val="20"/>
+          <w:szCs w:val="20"/>
+        </w:rPr>
+        <w:t>number_trapezoids</w:t>
+      </w:r>
+      <w:proofErr w:type="spellEnd"/>
+      <w:r>
+        <w:rPr>
+          <w:rFonts w:ascii="Courier New" w:hAnsi="Courier New" w:cs="Courier New"/>
+          <w:sz w:val="20"/>
+          <w:szCs w:val="20"/>
+        </w:rPr>
+        <w:t xml:space="preserve"> &lt;- input 'How many trapezoids would you like to approximate with? '</w:t>
+      </w:r>
+    </w:p>
+    <w:p>
+      <w:pPr>
+        <w:rPr>
+          <w:rFonts w:ascii="Courier New" w:hAnsi="Courier New" w:cs="Courier New"/>
+          <w:sz w:val="20"/>
+          <w:szCs w:val="20"/>
+        </w:rPr>
+      </w:pPr>
+      <w:r>
+        <w:rPr>
+          <w:rFonts w:ascii="Courier New" w:hAnsi="Courier New" w:cs="Courier New"/>
+          <w:sz w:val="20"/>
+          <w:szCs w:val="20"/>
+        </w:rPr>
+        <w:t xml:space="preserve">        </w:t>
+      </w:r>
+      <w:proofErr w:type="spellStart"/>
+      <w:r>
+        <w:rPr>
+          <w:rFonts w:ascii="Courier New" w:hAnsi="Courier New" w:cs="Courier New"/>
+          <w:sz w:val="20"/>
+          <w:szCs w:val="20"/>
+        </w:rPr>
+        <w:t>a_point</w:t>
+      </w:r>
+      <w:proofErr w:type="spellEnd"/>
+      <w:r>
+        <w:rPr>
+          <w:rFonts w:ascii="Courier New" w:hAnsi="Courier New" w:cs="Courier New"/>
+          <w:sz w:val="20"/>
+          <w:szCs w:val="20"/>
+        </w:rPr>
+        <w:t xml:space="preserve"> &lt;- input 'Which x-value do you wish to start at? '</w:t>
+      </w:r>
+    </w:p>
+    <w:p>
+      <w:pPr>
+        <w:rPr>
+          <w:rFonts w:ascii="Courier New" w:hAnsi="Courier New" w:cs="Courier New"/>
+          <w:sz w:val="20"/>
+          <w:szCs w:val="20"/>
+        </w:rPr>
+      </w:pPr>
+      <w:r>
+        <w:rPr>
+          <w:rFonts w:ascii="Courier New" w:hAnsi="Courier New" w:cs="Courier New"/>
+          <w:sz w:val="20"/>
+          <w:szCs w:val="20"/>
+        </w:rPr>
+        <w:t xml:space="preserve">        </w:t>
+      </w:r>
+      <w:proofErr w:type="spellStart"/>
+      <w:r>
+        <w:rPr>
+          <w:rFonts w:ascii="Courier New" w:hAnsi="Courier New" w:cs="Courier New"/>
+          <w:sz w:val="20"/>
+          <w:szCs w:val="20"/>
+        </w:rPr>
+        <w:t>b_point</w:t>
+      </w:r>
+      <w:proofErr w:type="spellEnd"/>
+      <w:r>
+        <w:rPr>
+          <w:rFonts w:ascii="Courier New" w:hAnsi="Courier New" w:cs="Courier New"/>
+          <w:sz w:val="20"/>
+          <w:szCs w:val="20"/>
+        </w:rPr>
+        <w:t xml:space="preserve"> &lt;- input 'Which x-value do you wish to end with? '</w:t>
+      </w:r>
+    </w:p>
+    <w:p>
+      <w:pPr>
+        <w:rPr>
+          <w:rFonts w:ascii="Courier New" w:hAnsi="Courier New" w:cs="Courier New"/>
+          <w:sz w:val="20"/>
+          <w:szCs w:val="20"/>
+        </w:rPr>
+      </w:pPr>
+      <w:r>
+        <w:rPr>
+          <w:rFonts w:ascii="Courier New" w:hAnsi="Courier New" w:cs="Courier New"/>
+          <w:sz w:val="20"/>
+          <w:szCs w:val="20"/>
+        </w:rPr>
+        <w:t xml:space="preserve">        diff &lt;- </w:t>
+      </w:r>
+      <w:proofErr w:type="spellStart"/>
+      <w:r>
+        <w:rPr>
+          <w:rFonts w:ascii="Courier New" w:hAnsi="Courier New" w:cs="Courier New"/>
+          <w:sz w:val="20"/>
+          <w:szCs w:val="20"/>
+        </w:rPr>
+        <w:t>b_point</w:t>
+      </w:r>
+      <w:proofErr w:type="spellEnd"/>
+      <w:r>
+        <w:rPr>
+          <w:rFonts w:ascii="Courier New" w:hAnsi="Courier New" w:cs="Courier New"/>
+          <w:sz w:val="20"/>
+          <w:szCs w:val="20"/>
+        </w:rPr>
+        <w:t xml:space="preserve"> - </w:t>
+      </w:r>
+      <w:proofErr w:type="spellStart"/>
+      <w:r>
+        <w:rPr>
+          <w:rFonts w:ascii="Courier New" w:hAnsi="Courier New" w:cs="Courier New"/>
+          <w:sz w:val="20"/>
+          <w:szCs w:val="20"/>
+        </w:rPr>
+        <w:t>a_point</w:t>
+      </w:r>
+      <w:proofErr w:type="spellEnd"/>
+    </w:p>
+    <w:p>
+      <w:pPr>
+        <w:rPr>
+          <w:rFonts w:ascii="Courier New" w:hAnsi="Courier New" w:cs="Courier New"/>
+          <w:sz w:val="20"/>
+          <w:szCs w:val="20"/>
+        </w:rPr>
+      </w:pPr>
+      <w:r>
+        <w:rPr>
+          <w:rFonts w:ascii="Courier New" w:hAnsi="Courier New" w:cs="Courier New"/>
+          <w:sz w:val="20"/>
+          <w:szCs w:val="20"/>
+        </w:rPr>
+        <w:t xml:space="preserve">         ENDIF</w:t>
+      </w:r>
+    </w:p>
+    <w:p>
+      <w:pPr>
+        <w:rPr>
+          <w:rFonts w:ascii="Courier New" w:hAnsi="Courier New" w:cs="Courier New"/>
+          <w:sz w:val="20"/>
+          <w:szCs w:val="20"/>
+        </w:rPr>
+      </w:pPr>
+      <w:r>
+        <w:rPr>
+          <w:rFonts w:ascii="Courier New" w:hAnsi="Courier New" w:cs="Courier New"/>
+          <w:sz w:val="20"/>
+          <w:szCs w:val="20"/>
+        </w:rPr>
+        <w:t xml:space="preserve">        interval &lt;- diff / </w:t>
+      </w:r>
+      <w:proofErr w:type="spellStart"/>
+      <w:r>
+        <w:rPr>
+          <w:rFonts w:ascii="Courier New" w:hAnsi="Courier New" w:cs="Courier New"/>
+          <w:sz w:val="20"/>
+          <w:szCs w:val="20"/>
+        </w:rPr>
+        <w:t>number_trapezoids</w:t>
+      </w:r>
+      <w:proofErr w:type="spellEnd"/>
+    </w:p>
+    <w:p>
+      <w:pPr>
+        <w:rPr>
+          <w:rFonts w:ascii="Courier New" w:hAnsi="Courier New" w:cs="Courier New"/>
+          <w:sz w:val="20"/>
+          <w:szCs w:val="20"/>
+        </w:rPr>
+      </w:pPr>
+      <w:r>
+        <w:rPr>
+          <w:rFonts w:ascii="Courier New" w:hAnsi="Courier New" w:cs="Courier New"/>
+          <w:sz w:val="20"/>
+          <w:szCs w:val="20"/>
+        </w:rPr>
+        <w:t xml:space="preserve">                    ENDIF</w:t>
+      </w:r>
+    </w:p>
+    <w:p>
+      <w:pPr>
+        <w:rPr>
+          <w:rFonts w:ascii="Courier New" w:hAnsi="Courier New" w:cs="Courier New"/>
+          <w:sz w:val="20"/>
+          <w:szCs w:val="20"/>
+        </w:rPr>
+      </w:pPr>
+      <w:r>
+        <w:rPr>
+          <w:rFonts w:ascii="Courier New" w:hAnsi="Courier New" w:cs="Courier New"/>
+          <w:sz w:val="20"/>
+          <w:szCs w:val="20"/>
+        </w:rPr>
+        <w:t xml:space="preserve">        IF </w:t>
+      </w:r>
+      <w:proofErr w:type="spellStart"/>
+      <w:r>
+        <w:rPr>
+          <w:rFonts w:ascii="Courier New" w:hAnsi="Courier New" w:cs="Courier New"/>
+          <w:sz w:val="20"/>
+          <w:szCs w:val="20"/>
+        </w:rPr>
+        <w:t>func</w:t>
+      </w:r>
+      <w:proofErr w:type="spellEnd"/>
+      <w:r>
+        <w:rPr>
+          <w:rFonts w:ascii="Courier New" w:hAnsi="Courier New" w:cs="Courier New"/>
+          <w:sz w:val="20"/>
+          <w:szCs w:val="20"/>
+        </w:rPr>
+        <w:t xml:space="preserve"> = 'f1':</w:t>
+      </w:r>
+    </w:p>
+    <w:p>
+      <w:pPr>
+        <w:rPr>
+          <w:rFonts w:ascii="Courier New" w:hAnsi="Courier New" w:cs="Courier New"/>
+          <w:sz w:val="20"/>
+          <w:szCs w:val="20"/>
+        </w:rPr>
+      </w:pPr>
+      <w:r>
+        <w:rPr>
+          <w:rFonts w:ascii="Courier New" w:hAnsi="Courier New" w:cs="Courier New"/>
+          <w:sz w:val="20"/>
+          <w:szCs w:val="20"/>
+        </w:rPr>
+        <w:t xml:space="preserve">            # f1(x) &lt;- 10x^2</w:t>
       </w:r>
     </w:p>
     <w:p>
@@ -2254,29 +3056,28 @@
     </w:p>
     <w:p>
       <w:pPr>
-        <w:ind w:firstLine="720"/>
-        <w:rPr>
-          <w:rFonts w:ascii="Courier New" w:hAnsi="Courier New" w:cs="Courier New"/>
-          <w:sz w:val="20"/>
-          <w:szCs w:val="20"/>
-        </w:rPr>
-      </w:pPr>
-      <w:r>
-        <w:rPr>
-          <w:rFonts w:ascii="Courier New" w:hAnsi="Courier New" w:cs="Courier New"/>
-          <w:sz w:val="20"/>
-          <w:szCs w:val="20"/>
-        </w:rPr>
-        <w:t xml:space="preserve">for x in range 1 to </w:t>
-      </w:r>
-      <w:proofErr w:type="spellStart"/>
-      <w:r>
-        <w:rPr>
-          <w:rFonts w:ascii="Courier New" w:hAnsi="Courier New" w:cs="Courier New"/>
-          <w:sz w:val="20"/>
-          <w:szCs w:val="20"/>
-        </w:rPr>
-        <w:t>number_rectangles</w:t>
+        <w:rPr>
+          <w:rFonts w:ascii="Courier New" w:hAnsi="Courier New" w:cs="Courier New"/>
+          <w:sz w:val="20"/>
+          <w:szCs w:val="20"/>
+        </w:rPr>
+      </w:pPr>
+      <w:r>
+        <w:rPr>
+          <w:rFonts w:ascii="Courier New" w:hAnsi="Courier New" w:cs="Courier New"/>
+          <w:sz w:val="20"/>
+          <w:szCs w:val="20"/>
+        </w:rPr>
+        <w:t xml:space="preserve">            for x in range 1 to </w:t>
+      </w:r>
+      <w:proofErr w:type="spellStart"/>
+      <w:r>
+        <w:rPr>
+          <w:rFonts w:ascii="Courier New" w:hAnsi="Courier New" w:cs="Courier New"/>
+          <w:sz w:val="20"/>
+          <w:szCs w:val="20"/>
+        </w:rPr>
+        <w:t>number_trapezoids</w:t>
       </w:r>
       <w:proofErr w:type="spellEnd"/>
       <w:r>
@@ -2286,1041 +3087,6 @@
           <w:szCs w:val="20"/>
         </w:rPr>
         <w:t xml:space="preserve"> + 1:</w:t>
-      </w:r>
-    </w:p>
-    <w:p>
-      <w:pPr>
-        <w:ind w:firstLine="720"/>
-        <w:rPr>
-          <w:rFonts w:ascii="Courier New" w:hAnsi="Courier New" w:cs="Courier New"/>
-          <w:sz w:val="20"/>
-          <w:szCs w:val="20"/>
-        </w:rPr>
-      </w:pPr>
-      <w:r>
-        <w:rPr>
-          <w:rFonts w:ascii="Courier New" w:hAnsi="Courier New" w:cs="Courier New"/>
-          <w:sz w:val="20"/>
-          <w:szCs w:val="20"/>
-        </w:rPr>
-        <w:t xml:space="preserve">  </w:t>
-      </w:r>
-      <w:r>
-        <w:rPr>
-          <w:rFonts w:ascii="Courier New" w:hAnsi="Courier New" w:cs="Courier New"/>
-          <w:sz w:val="20"/>
-          <w:szCs w:val="20"/>
-        </w:rPr>
-        <w:t xml:space="preserve"> </w:t>
-      </w:r>
-      <w:proofErr w:type="spellStart"/>
-      <w:r>
-        <w:rPr>
-          <w:rFonts w:ascii="Courier New" w:hAnsi="Courier New" w:cs="Courier New"/>
-          <w:sz w:val="20"/>
-          <w:szCs w:val="20"/>
-        </w:rPr>
-        <w:t>eval_point</w:t>
-      </w:r>
-      <w:proofErr w:type="spellEnd"/>
-      <w:r>
-        <w:rPr>
-          <w:rFonts w:ascii="Courier New" w:hAnsi="Courier New" w:cs="Courier New"/>
-          <w:sz w:val="20"/>
-          <w:szCs w:val="20"/>
-        </w:rPr>
-        <w:t xml:space="preserve"> &lt;- </w:t>
-      </w:r>
-      <w:proofErr w:type="spellStart"/>
-      <w:r>
-        <w:rPr>
-          <w:rFonts w:ascii="Courier New" w:hAnsi="Courier New" w:cs="Courier New"/>
-          <w:sz w:val="20"/>
-          <w:szCs w:val="20"/>
-        </w:rPr>
-        <w:t>a_point</w:t>
-      </w:r>
-      <w:proofErr w:type="spellEnd"/>
-      <w:r>
-        <w:rPr>
-          <w:rFonts w:ascii="Courier New" w:hAnsi="Courier New" w:cs="Courier New"/>
-          <w:sz w:val="20"/>
-          <w:szCs w:val="20"/>
-        </w:rPr>
-        <w:t>+(interval*x)</w:t>
-      </w:r>
-    </w:p>
-    <w:p>
-      <w:pPr>
-        <w:rPr>
-          <w:rFonts w:ascii="Courier New" w:hAnsi="Courier New" w:cs="Courier New"/>
-          <w:sz w:val="20"/>
-          <w:szCs w:val="20"/>
-        </w:rPr>
-      </w:pPr>
-      <w:r>
-        <w:rPr>
-          <w:rFonts w:ascii="Courier New" w:hAnsi="Courier New" w:cs="Courier New"/>
-          <w:sz w:val="20"/>
-          <w:szCs w:val="20"/>
-        </w:rPr>
-        <w:t xml:space="preserve">                summation += function2(</w:t>
-      </w:r>
-      <w:proofErr w:type="spellStart"/>
-      <w:r>
-        <w:rPr>
-          <w:rFonts w:ascii="Courier New" w:hAnsi="Courier New" w:cs="Courier New"/>
-          <w:sz w:val="20"/>
-          <w:szCs w:val="20"/>
-        </w:rPr>
-        <w:t>eval_point</w:t>
-      </w:r>
-      <w:proofErr w:type="spellEnd"/>
-      <w:r>
-        <w:rPr>
-          <w:rFonts w:ascii="Courier New" w:hAnsi="Courier New" w:cs="Courier New"/>
-          <w:sz w:val="20"/>
-          <w:szCs w:val="20"/>
-        </w:rPr>
-        <w:t>)</w:t>
-      </w:r>
-    </w:p>
-    <w:p>
-      <w:pPr>
-        <w:rPr>
-          <w:rFonts w:ascii="Courier New" w:hAnsi="Courier New" w:cs="Courier New"/>
-          <w:sz w:val="20"/>
-          <w:szCs w:val="20"/>
-        </w:rPr>
-      </w:pPr>
-      <w:r>
-        <w:rPr>
-          <w:rFonts w:ascii="Courier New" w:hAnsi="Courier New" w:cs="Courier New"/>
-          <w:sz w:val="20"/>
-          <w:szCs w:val="20"/>
-        </w:rPr>
-        <w:t xml:space="preserve">            ENDFOR</w:t>
-      </w:r>
-    </w:p>
-    <w:p>
-      <w:pPr>
-        <w:rPr>
-          <w:rFonts w:ascii="Courier New" w:hAnsi="Courier New" w:cs="Courier New"/>
-          <w:sz w:val="20"/>
-          <w:szCs w:val="20"/>
-        </w:rPr>
-      </w:pPr>
-      <w:r>
-        <w:rPr>
-          <w:rFonts w:ascii="Courier New" w:hAnsi="Courier New" w:cs="Courier New"/>
-          <w:sz w:val="20"/>
-          <w:szCs w:val="20"/>
-        </w:rPr>
-        <w:t xml:space="preserve">            RETURN interval * summation</w:t>
-      </w:r>
-    </w:p>
-    <w:p>
-      <w:pPr>
-        <w:rPr>
-          <w:rFonts w:ascii="Courier New" w:hAnsi="Courier New" w:cs="Courier New"/>
-          <w:sz w:val="20"/>
-          <w:szCs w:val="20"/>
-        </w:rPr>
-      </w:pPr>
-      <w:r>
-        <w:rPr>
-          <w:rFonts w:ascii="Courier New" w:hAnsi="Courier New" w:cs="Courier New"/>
-          <w:sz w:val="20"/>
-          <w:szCs w:val="20"/>
-        </w:rPr>
-        <w:t xml:space="preserve">        ELSEIF </w:t>
-      </w:r>
-      <w:proofErr w:type="spellStart"/>
-      <w:r>
-        <w:rPr>
-          <w:rFonts w:ascii="Courier New" w:hAnsi="Courier New" w:cs="Courier New"/>
-          <w:sz w:val="20"/>
-          <w:szCs w:val="20"/>
-        </w:rPr>
-        <w:t>func</w:t>
-      </w:r>
-      <w:proofErr w:type="spellEnd"/>
-      <w:r>
-        <w:rPr>
-          <w:rFonts w:ascii="Courier New" w:hAnsi="Courier New" w:cs="Courier New"/>
-          <w:sz w:val="20"/>
-          <w:szCs w:val="20"/>
-        </w:rPr>
-        <w:t xml:space="preserve"> = 'f3':</w:t>
-      </w:r>
-    </w:p>
-    <w:p>
-      <w:pPr>
-        <w:rPr>
-          <w:rFonts w:ascii="Courier New" w:hAnsi="Courier New" w:cs="Courier New"/>
-          <w:sz w:val="20"/>
-          <w:szCs w:val="20"/>
-        </w:rPr>
-      </w:pPr>
-      <w:r>
-        <w:rPr>
-          <w:rFonts w:ascii="Courier New" w:hAnsi="Courier New" w:cs="Courier New"/>
-          <w:sz w:val="20"/>
-          <w:szCs w:val="20"/>
-        </w:rPr>
-        <w:t xml:space="preserve">            # f3(x) &lt;- x + 20</w:t>
-      </w:r>
-    </w:p>
-    <w:p>
-      <w:pPr>
-        <w:rPr>
-          <w:rFonts w:ascii="Courier New" w:hAnsi="Courier New" w:cs="Courier New"/>
-          <w:sz w:val="20"/>
-          <w:szCs w:val="20"/>
-        </w:rPr>
-      </w:pPr>
-      <w:r>
-        <w:rPr>
-          <w:rFonts w:ascii="Courier New" w:hAnsi="Courier New" w:cs="Courier New"/>
-          <w:sz w:val="20"/>
-          <w:szCs w:val="20"/>
-        </w:rPr>
-        <w:t xml:space="preserve">            summation &lt;- 0</w:t>
-      </w:r>
-    </w:p>
-    <w:p>
-      <w:pPr>
-        <w:rPr>
-          <w:rFonts w:ascii="Courier New" w:hAnsi="Courier New" w:cs="Courier New"/>
-          <w:sz w:val="20"/>
-          <w:szCs w:val="20"/>
-        </w:rPr>
-      </w:pPr>
-      <w:r>
-        <w:rPr>
-          <w:rFonts w:ascii="Courier New" w:hAnsi="Courier New" w:cs="Courier New"/>
-          <w:sz w:val="20"/>
-          <w:szCs w:val="20"/>
-        </w:rPr>
-        <w:t xml:space="preserve">            for x in range 1 to </w:t>
-      </w:r>
-      <w:proofErr w:type="spellStart"/>
-      <w:r>
-        <w:rPr>
-          <w:rFonts w:ascii="Courier New" w:hAnsi="Courier New" w:cs="Courier New"/>
-          <w:sz w:val="20"/>
-          <w:szCs w:val="20"/>
-        </w:rPr>
-        <w:t>number_rectangles</w:t>
-      </w:r>
-      <w:proofErr w:type="spellEnd"/>
-      <w:r>
-        <w:rPr>
-          <w:rFonts w:ascii="Courier New" w:hAnsi="Courier New" w:cs="Courier New"/>
-          <w:sz w:val="20"/>
-          <w:szCs w:val="20"/>
-        </w:rPr>
-        <w:t xml:space="preserve"> + 1:</w:t>
-      </w:r>
-    </w:p>
-    <w:p>
-      <w:pPr>
-        <w:rPr>
-          <w:rFonts w:ascii="Courier New" w:hAnsi="Courier New" w:cs="Courier New"/>
-          <w:sz w:val="20"/>
-          <w:szCs w:val="20"/>
-        </w:rPr>
-      </w:pPr>
-      <w:r>
-        <w:rPr>
-          <w:rFonts w:ascii="Courier New" w:hAnsi="Courier New" w:cs="Courier New"/>
-          <w:sz w:val="20"/>
-          <w:szCs w:val="20"/>
-        </w:rPr>
-        <w:t xml:space="preserve">                </w:t>
-      </w:r>
-      <w:proofErr w:type="spellStart"/>
-      <w:r>
-        <w:rPr>
-          <w:rFonts w:ascii="Courier New" w:hAnsi="Courier New" w:cs="Courier New"/>
-          <w:sz w:val="20"/>
-          <w:szCs w:val="20"/>
-        </w:rPr>
-        <w:t>eval_point</w:t>
-      </w:r>
-      <w:proofErr w:type="spellEnd"/>
-      <w:r>
-        <w:rPr>
-          <w:rFonts w:ascii="Courier New" w:hAnsi="Courier New" w:cs="Courier New"/>
-          <w:sz w:val="20"/>
-          <w:szCs w:val="20"/>
-        </w:rPr>
-        <w:t xml:space="preserve"> &lt;- </w:t>
-      </w:r>
-      <w:proofErr w:type="spellStart"/>
-      <w:r>
-        <w:rPr>
-          <w:rFonts w:ascii="Courier New" w:hAnsi="Courier New" w:cs="Courier New"/>
-          <w:sz w:val="20"/>
-          <w:szCs w:val="20"/>
-        </w:rPr>
-        <w:t>a_point</w:t>
-      </w:r>
-      <w:proofErr w:type="spellEnd"/>
-      <w:r>
-        <w:rPr>
-          <w:rFonts w:ascii="Courier New" w:hAnsi="Courier New" w:cs="Courier New"/>
-          <w:sz w:val="20"/>
-          <w:szCs w:val="20"/>
-        </w:rPr>
-        <w:t>+(interval*x)</w:t>
-      </w:r>
-    </w:p>
-    <w:p>
-      <w:pPr>
-        <w:rPr>
-          <w:rFonts w:ascii="Courier New" w:hAnsi="Courier New" w:cs="Courier New"/>
-          <w:sz w:val="20"/>
-          <w:szCs w:val="20"/>
-        </w:rPr>
-      </w:pPr>
-      <w:r>
-        <w:rPr>
-          <w:rFonts w:ascii="Courier New" w:hAnsi="Courier New" w:cs="Courier New"/>
-          <w:sz w:val="20"/>
-          <w:szCs w:val="20"/>
-        </w:rPr>
-        <w:t xml:space="preserve">                summation += function3(</w:t>
-      </w:r>
-      <w:proofErr w:type="spellStart"/>
-      <w:r>
-        <w:rPr>
-          <w:rFonts w:ascii="Courier New" w:hAnsi="Courier New" w:cs="Courier New"/>
-          <w:sz w:val="20"/>
-          <w:szCs w:val="20"/>
-        </w:rPr>
-        <w:t>eval_point</w:t>
-      </w:r>
-      <w:proofErr w:type="spellEnd"/>
-      <w:r>
-        <w:rPr>
-          <w:rFonts w:ascii="Courier New" w:hAnsi="Courier New" w:cs="Courier New"/>
-          <w:sz w:val="20"/>
-          <w:szCs w:val="20"/>
-        </w:rPr>
-        <w:t>)</w:t>
-      </w:r>
-    </w:p>
-    <w:p>
-      <w:pPr>
-        <w:rPr>
-          <w:rFonts w:ascii="Courier New" w:hAnsi="Courier New" w:cs="Courier New"/>
-          <w:sz w:val="20"/>
-          <w:szCs w:val="20"/>
-        </w:rPr>
-      </w:pPr>
-      <w:r>
-        <w:rPr>
-          <w:rFonts w:ascii="Courier New" w:hAnsi="Courier New" w:cs="Courier New"/>
-          <w:sz w:val="20"/>
-          <w:szCs w:val="20"/>
-        </w:rPr>
-        <w:t xml:space="preserve">            ENDFOR</w:t>
-      </w:r>
-    </w:p>
-    <w:p>
-      <w:pPr>
-        <w:rPr>
-          <w:rFonts w:ascii="Courier New" w:hAnsi="Courier New" w:cs="Courier New"/>
-          <w:sz w:val="20"/>
-          <w:szCs w:val="20"/>
-        </w:rPr>
-      </w:pPr>
-      <w:r>
-        <w:rPr>
-          <w:rFonts w:ascii="Courier New" w:hAnsi="Courier New" w:cs="Courier New"/>
-          <w:sz w:val="20"/>
-          <w:szCs w:val="20"/>
-        </w:rPr>
-        <w:t xml:space="preserve">            RETURN interval * summation</w:t>
-      </w:r>
-    </w:p>
-    <w:p>
-      <w:pPr>
-        <w:rPr>
-          <w:rFonts w:ascii="Courier New" w:hAnsi="Courier New" w:cs="Courier New"/>
-          <w:sz w:val="20"/>
-          <w:szCs w:val="20"/>
-        </w:rPr>
-      </w:pPr>
-      <w:r>
-        <w:rPr>
-          <w:rFonts w:ascii="Courier New" w:hAnsi="Courier New" w:cs="Courier New"/>
-          <w:sz w:val="20"/>
-          <w:szCs w:val="20"/>
-        </w:rPr>
-        <w:t xml:space="preserve">        ELSE:</w:t>
-      </w:r>
-    </w:p>
-    <w:p>
-      <w:pPr>
-        <w:rPr>
-          <w:rFonts w:ascii="Courier New" w:hAnsi="Courier New" w:cs="Courier New"/>
-          <w:sz w:val="20"/>
-          <w:szCs w:val="20"/>
-        </w:rPr>
-      </w:pPr>
-      <w:r>
-        <w:rPr>
-          <w:rFonts w:ascii="Courier New" w:hAnsi="Courier New" w:cs="Courier New"/>
-          <w:sz w:val="20"/>
-          <w:szCs w:val="20"/>
-        </w:rPr>
-        <w:t xml:space="preserve">            OUTPUT 'What did you do? We are going to try this again!'</w:t>
-      </w:r>
-    </w:p>
-    <w:p>
-      <w:pPr>
-        <w:rPr>
-          <w:rFonts w:ascii="Courier New" w:hAnsi="Courier New" w:cs="Courier New"/>
-          <w:sz w:val="20"/>
-          <w:szCs w:val="20"/>
-        </w:rPr>
-      </w:pPr>
-      <w:r>
-        <w:rPr>
-          <w:rFonts w:ascii="Courier New" w:hAnsi="Courier New" w:cs="Courier New"/>
-          <w:sz w:val="20"/>
-          <w:szCs w:val="20"/>
-        </w:rPr>
-        <w:t xml:space="preserve">            RETURN </w:t>
-      </w:r>
-      <w:proofErr w:type="spellStart"/>
-      <w:r>
-        <w:rPr>
-          <w:rFonts w:ascii="Courier New" w:hAnsi="Courier New" w:cs="Courier New"/>
-          <w:sz w:val="20"/>
-          <w:szCs w:val="20"/>
-        </w:rPr>
-        <w:t>rectangleApproximation</w:t>
-      </w:r>
-      <w:proofErr w:type="spellEnd"/>
-      <w:r>
-        <w:rPr>
-          <w:rFonts w:ascii="Courier New" w:hAnsi="Courier New" w:cs="Courier New"/>
-          <w:sz w:val="20"/>
-          <w:szCs w:val="20"/>
-        </w:rPr>
-        <w:t>(</w:t>
-      </w:r>
-      <w:proofErr w:type="spellStart"/>
-      <w:r>
-        <w:rPr>
-          <w:rFonts w:ascii="Courier New" w:hAnsi="Courier New" w:cs="Courier New"/>
-          <w:sz w:val="20"/>
-          <w:szCs w:val="20"/>
-        </w:rPr>
-        <w:t>func</w:t>
-      </w:r>
-      <w:proofErr w:type="spellEnd"/>
-      <w:r>
-        <w:rPr>
-          <w:rFonts w:ascii="Courier New" w:hAnsi="Courier New" w:cs="Courier New"/>
-          <w:sz w:val="20"/>
-          <w:szCs w:val="20"/>
-        </w:rPr>
-        <w:t>)</w:t>
-      </w:r>
-    </w:p>
-    <w:p>
-      <w:pPr>
-        <w:rPr>
-          <w:rFonts w:ascii="Courier New" w:hAnsi="Courier New" w:cs="Courier New"/>
-          <w:sz w:val="20"/>
-          <w:szCs w:val="20"/>
-        </w:rPr>
-      </w:pPr>
-      <w:r>
-        <w:rPr>
-          <w:rFonts w:ascii="Courier New" w:hAnsi="Courier New" w:cs="Courier New"/>
-          <w:sz w:val="20"/>
-          <w:szCs w:val="20"/>
-        </w:rPr>
-        <w:t xml:space="preserve">        ENDIF</w:t>
-      </w:r>
-    </w:p>
-    <w:p>
-      <w:pPr>
-        <w:rPr>
-          <w:rFonts w:ascii="Courier New" w:hAnsi="Courier New" w:cs="Courier New"/>
-          <w:sz w:val="20"/>
-          <w:szCs w:val="20"/>
-        </w:rPr>
-      </w:pPr>
-      <w:r>
-        <w:rPr>
-          <w:rFonts w:ascii="Courier New" w:hAnsi="Courier New" w:cs="Courier New"/>
-          <w:sz w:val="20"/>
-          <w:szCs w:val="20"/>
-        </w:rPr>
-        <w:t xml:space="preserve">    except Exception as e:</w:t>
-      </w:r>
-    </w:p>
-    <w:p>
-      <w:pPr>
-        <w:rPr>
-          <w:rFonts w:ascii="Courier New" w:hAnsi="Courier New" w:cs="Courier New"/>
-          <w:sz w:val="20"/>
-          <w:szCs w:val="20"/>
-        </w:rPr>
-      </w:pPr>
-      <w:r>
-        <w:rPr>
-          <w:rFonts w:ascii="Courier New" w:hAnsi="Courier New" w:cs="Courier New"/>
-          <w:sz w:val="20"/>
-          <w:szCs w:val="20"/>
-        </w:rPr>
-        <w:t xml:space="preserve">        OUTPUT 'We got an exception: %s! </w:t>
-      </w:r>
-      <w:proofErr w:type="spellStart"/>
-      <w:proofErr w:type="gramStart"/>
-      <w:r>
-        <w:rPr>
-          <w:rFonts w:ascii="Courier New" w:hAnsi="Courier New" w:cs="Courier New"/>
-          <w:sz w:val="20"/>
-          <w:szCs w:val="20"/>
-        </w:rPr>
-        <w:t>Lets</w:t>
-      </w:r>
-      <w:proofErr w:type="spellEnd"/>
-      <w:proofErr w:type="gramEnd"/>
-      <w:r>
-        <w:rPr>
-          <w:rFonts w:ascii="Courier New" w:hAnsi="Courier New" w:cs="Courier New"/>
-          <w:sz w:val="20"/>
-          <w:szCs w:val="20"/>
-        </w:rPr>
-        <w:t xml:space="preserve"> try this again' % e</w:t>
-      </w:r>
-    </w:p>
-    <w:p>
-      <w:pPr>
-        <w:rPr>
-          <w:rFonts w:ascii="Courier New" w:hAnsi="Courier New" w:cs="Courier New"/>
-          <w:sz w:val="20"/>
-          <w:szCs w:val="20"/>
-        </w:rPr>
-      </w:pPr>
-      <w:r>
-        <w:rPr>
-          <w:rFonts w:ascii="Courier New" w:hAnsi="Courier New" w:cs="Courier New"/>
-          <w:sz w:val="20"/>
-          <w:szCs w:val="20"/>
-        </w:rPr>
-        <w:t xml:space="preserve">        RETURN </w:t>
-      </w:r>
-      <w:proofErr w:type="spellStart"/>
-      <w:r>
-        <w:rPr>
-          <w:rFonts w:ascii="Courier New" w:hAnsi="Courier New" w:cs="Courier New"/>
-          <w:sz w:val="20"/>
-          <w:szCs w:val="20"/>
-        </w:rPr>
-        <w:t>rectangleApproximation</w:t>
-      </w:r>
-      <w:proofErr w:type="spellEnd"/>
-      <w:r>
-        <w:rPr>
-          <w:rFonts w:ascii="Courier New" w:hAnsi="Courier New" w:cs="Courier New"/>
-          <w:sz w:val="20"/>
-          <w:szCs w:val="20"/>
-        </w:rPr>
-        <w:t>(</w:t>
-      </w:r>
-      <w:proofErr w:type="spellStart"/>
-      <w:r>
-        <w:rPr>
-          <w:rFonts w:ascii="Courier New" w:hAnsi="Courier New" w:cs="Courier New"/>
-          <w:sz w:val="20"/>
-          <w:szCs w:val="20"/>
-        </w:rPr>
-        <w:t>func</w:t>
-      </w:r>
-      <w:proofErr w:type="spellEnd"/>
-      <w:r>
-        <w:rPr>
-          <w:rFonts w:ascii="Courier New" w:hAnsi="Courier New" w:cs="Courier New"/>
-          <w:sz w:val="20"/>
-          <w:szCs w:val="20"/>
-        </w:rPr>
-        <w:t>)</w:t>
-      </w:r>
-    </w:p>
-    <w:p>
-      <w:pPr>
-        <w:rPr>
-          <w:rFonts w:ascii="Courier New" w:hAnsi="Courier New" w:cs="Courier New"/>
-          <w:sz w:val="20"/>
-          <w:szCs w:val="20"/>
-        </w:rPr>
-      </w:pPr>
-      <w:r>
-        <w:rPr>
-          <w:rFonts w:ascii="Courier New" w:hAnsi="Courier New" w:cs="Courier New"/>
-          <w:sz w:val="20"/>
-          <w:szCs w:val="20"/>
-        </w:rPr>
-        <w:t>ENDFUNCTION</w:t>
-      </w:r>
-    </w:p>
-    <w:p>
-      <w:pPr>
-        <w:rPr>
-          <w:rFonts w:ascii="Courier New" w:hAnsi="Courier New" w:cs="Courier New"/>
-          <w:sz w:val="20"/>
-          <w:szCs w:val="20"/>
-        </w:rPr>
-      </w:pPr>
-    </w:p>
-    <w:p>
-      <w:pPr>
-        <w:rPr>
-          <w:rFonts w:ascii="Courier New" w:hAnsi="Courier New" w:cs="Courier New"/>
-          <w:sz w:val="20"/>
-          <w:szCs w:val="20"/>
-        </w:rPr>
-      </w:pPr>
-      <w:r>
-        <w:rPr>
-          <w:rFonts w:ascii="Courier New" w:hAnsi="Courier New" w:cs="Courier New"/>
-          <w:sz w:val="20"/>
-          <w:szCs w:val="20"/>
-        </w:rPr>
-        <w:t xml:space="preserve">FUNCTION </w:t>
-      </w:r>
-      <w:proofErr w:type="spellStart"/>
-      <w:r>
-        <w:rPr>
-          <w:rFonts w:ascii="Courier New" w:hAnsi="Courier New" w:cs="Courier New"/>
-          <w:sz w:val="20"/>
-          <w:szCs w:val="20"/>
-        </w:rPr>
-        <w:t>trapezoidalApproximation</w:t>
-      </w:r>
-      <w:proofErr w:type="spellEnd"/>
-      <w:r>
-        <w:rPr>
-          <w:rFonts w:ascii="Courier New" w:hAnsi="Courier New" w:cs="Courier New"/>
-          <w:sz w:val="20"/>
-          <w:szCs w:val="20"/>
-        </w:rPr>
-        <w:t>(</w:t>
-      </w:r>
-      <w:proofErr w:type="spellStart"/>
-      <w:r>
-        <w:rPr>
-          <w:rFonts w:ascii="Courier New" w:hAnsi="Courier New" w:cs="Courier New"/>
-          <w:sz w:val="20"/>
-          <w:szCs w:val="20"/>
-        </w:rPr>
-        <w:t>func</w:t>
-      </w:r>
-      <w:proofErr w:type="spellEnd"/>
-      <w:r>
-        <w:rPr>
-          <w:rFonts w:ascii="Courier New" w:hAnsi="Courier New" w:cs="Courier New"/>
-          <w:sz w:val="20"/>
-          <w:szCs w:val="20"/>
-        </w:rPr>
-        <w:t>):</w:t>
-      </w:r>
-    </w:p>
-    <w:p>
-      <w:pPr>
-        <w:rPr>
-          <w:rFonts w:ascii="Courier New" w:hAnsi="Courier New" w:cs="Courier New"/>
-          <w:sz w:val="20"/>
-          <w:szCs w:val="20"/>
-        </w:rPr>
-      </w:pPr>
-      <w:r>
-        <w:rPr>
-          <w:rFonts w:ascii="Courier New" w:hAnsi="Courier New" w:cs="Courier New"/>
-          <w:sz w:val="20"/>
-          <w:szCs w:val="20"/>
-        </w:rPr>
-        <w:t xml:space="preserve">    try:</w:t>
-      </w:r>
-    </w:p>
-    <w:p>
-      <w:pPr>
-        <w:rPr>
-          <w:rFonts w:ascii="Courier New" w:hAnsi="Courier New" w:cs="Courier New"/>
-          <w:sz w:val="20"/>
-          <w:szCs w:val="20"/>
-        </w:rPr>
-      </w:pPr>
-      <w:r>
-        <w:rPr>
-          <w:rFonts w:ascii="Courier New" w:hAnsi="Courier New" w:cs="Courier New"/>
-          <w:sz w:val="20"/>
-          <w:szCs w:val="20"/>
-        </w:rPr>
-        <w:t xml:space="preserve">        </w:t>
-      </w:r>
-      <w:proofErr w:type="spellStart"/>
-      <w:r>
-        <w:rPr>
-          <w:rFonts w:ascii="Courier New" w:hAnsi="Courier New" w:cs="Courier New"/>
-          <w:sz w:val="20"/>
-          <w:szCs w:val="20"/>
-        </w:rPr>
-        <w:t>number_trapezoids</w:t>
-      </w:r>
-      <w:proofErr w:type="spellEnd"/>
-      <w:r>
-        <w:rPr>
-          <w:rFonts w:ascii="Courier New" w:hAnsi="Courier New" w:cs="Courier New"/>
-          <w:sz w:val="20"/>
-          <w:szCs w:val="20"/>
-        </w:rPr>
-        <w:t xml:space="preserve"> &lt;- input</w:t>
-      </w:r>
-      <w:r>
-        <w:rPr>
-          <w:rFonts w:ascii="Courier New" w:hAnsi="Courier New" w:cs="Courier New"/>
-          <w:sz w:val="20"/>
-          <w:szCs w:val="20"/>
-        </w:rPr>
-        <w:t xml:space="preserve"> </w:t>
-      </w:r>
-      <w:r>
-        <w:rPr>
-          <w:rFonts w:ascii="Courier New" w:hAnsi="Courier New" w:cs="Courier New"/>
-          <w:sz w:val="20"/>
-          <w:szCs w:val="20"/>
-        </w:rPr>
-        <w:t>'How many trapezoids would you like to approximate with? '</w:t>
-      </w:r>
-    </w:p>
-    <w:p>
-      <w:pPr>
-        <w:rPr>
-          <w:rFonts w:ascii="Courier New" w:hAnsi="Courier New" w:cs="Courier New"/>
-          <w:sz w:val="20"/>
-          <w:szCs w:val="20"/>
-        </w:rPr>
-      </w:pPr>
-      <w:r>
-        <w:rPr>
-          <w:rFonts w:ascii="Courier New" w:hAnsi="Courier New" w:cs="Courier New"/>
-          <w:sz w:val="20"/>
-          <w:szCs w:val="20"/>
-        </w:rPr>
-        <w:t xml:space="preserve">        </w:t>
-      </w:r>
-      <w:proofErr w:type="spellStart"/>
-      <w:r>
-        <w:rPr>
-          <w:rFonts w:ascii="Courier New" w:hAnsi="Courier New" w:cs="Courier New"/>
-          <w:sz w:val="20"/>
-          <w:szCs w:val="20"/>
-        </w:rPr>
-        <w:t>a_point</w:t>
-      </w:r>
-      <w:proofErr w:type="spellEnd"/>
-      <w:r>
-        <w:rPr>
-          <w:rFonts w:ascii="Courier New" w:hAnsi="Courier New" w:cs="Courier New"/>
-          <w:sz w:val="20"/>
-          <w:szCs w:val="20"/>
-        </w:rPr>
-        <w:t xml:space="preserve"> &lt;- input</w:t>
-      </w:r>
-      <w:r>
-        <w:rPr>
-          <w:rFonts w:ascii="Courier New" w:hAnsi="Courier New" w:cs="Courier New"/>
-          <w:sz w:val="20"/>
-          <w:szCs w:val="20"/>
-        </w:rPr>
-        <w:t xml:space="preserve"> </w:t>
-      </w:r>
-      <w:r>
-        <w:rPr>
-          <w:rFonts w:ascii="Courier New" w:hAnsi="Courier New" w:cs="Courier New"/>
-          <w:sz w:val="20"/>
-          <w:szCs w:val="20"/>
-        </w:rPr>
-        <w:t>'Which x-value do you wish to start at? '</w:t>
-      </w:r>
-    </w:p>
-    <w:p>
-      <w:pPr>
-        <w:rPr>
-          <w:rFonts w:ascii="Courier New" w:hAnsi="Courier New" w:cs="Courier New"/>
-          <w:sz w:val="20"/>
-          <w:szCs w:val="20"/>
-        </w:rPr>
-      </w:pPr>
-      <w:r>
-        <w:rPr>
-          <w:rFonts w:ascii="Courier New" w:hAnsi="Courier New" w:cs="Courier New"/>
-          <w:sz w:val="20"/>
-          <w:szCs w:val="20"/>
-        </w:rPr>
-        <w:t xml:space="preserve">        </w:t>
-      </w:r>
-      <w:proofErr w:type="spellStart"/>
-      <w:r>
-        <w:rPr>
-          <w:rFonts w:ascii="Courier New" w:hAnsi="Courier New" w:cs="Courier New"/>
-          <w:sz w:val="20"/>
-          <w:szCs w:val="20"/>
-        </w:rPr>
-        <w:t>b_point</w:t>
-      </w:r>
-      <w:proofErr w:type="spellEnd"/>
-      <w:r>
-        <w:rPr>
-          <w:rFonts w:ascii="Courier New" w:hAnsi="Courier New" w:cs="Courier New"/>
-          <w:sz w:val="20"/>
-          <w:szCs w:val="20"/>
-        </w:rPr>
-        <w:t xml:space="preserve"> &lt;- input</w:t>
-      </w:r>
-      <w:r>
-        <w:rPr>
-          <w:rFonts w:ascii="Courier New" w:hAnsi="Courier New" w:cs="Courier New"/>
-          <w:sz w:val="20"/>
-          <w:szCs w:val="20"/>
-        </w:rPr>
-        <w:t xml:space="preserve"> </w:t>
-      </w:r>
-      <w:r>
-        <w:rPr>
-          <w:rFonts w:ascii="Courier New" w:hAnsi="Courier New" w:cs="Courier New"/>
-          <w:sz w:val="20"/>
-          <w:szCs w:val="20"/>
-        </w:rPr>
-        <w:t>'Which x-value do you wish to end with? '</w:t>
-      </w:r>
-    </w:p>
-    <w:p>
-      <w:pPr>
-        <w:rPr>
-          <w:rFonts w:ascii="Courier New" w:hAnsi="Courier New" w:cs="Courier New"/>
-          <w:sz w:val="20"/>
-          <w:szCs w:val="20"/>
-        </w:rPr>
-      </w:pPr>
-      <w:r>
-        <w:rPr>
-          <w:rFonts w:ascii="Courier New" w:hAnsi="Courier New" w:cs="Courier New"/>
-          <w:sz w:val="20"/>
-          <w:szCs w:val="20"/>
-        </w:rPr>
-        <w:t xml:space="preserve">        diff &lt;- </w:t>
-      </w:r>
-      <w:proofErr w:type="spellStart"/>
-      <w:r>
-        <w:rPr>
-          <w:rFonts w:ascii="Courier New" w:hAnsi="Courier New" w:cs="Courier New"/>
-          <w:sz w:val="20"/>
-          <w:szCs w:val="20"/>
-        </w:rPr>
-        <w:t>b_point</w:t>
-      </w:r>
-      <w:proofErr w:type="spellEnd"/>
-      <w:r>
-        <w:rPr>
-          <w:rFonts w:ascii="Courier New" w:hAnsi="Courier New" w:cs="Courier New"/>
-          <w:sz w:val="20"/>
-          <w:szCs w:val="20"/>
-        </w:rPr>
-        <w:t xml:space="preserve"> - </w:t>
-      </w:r>
-      <w:proofErr w:type="spellStart"/>
-      <w:r>
-        <w:rPr>
-          <w:rFonts w:ascii="Courier New" w:hAnsi="Courier New" w:cs="Courier New"/>
-          <w:sz w:val="20"/>
-          <w:szCs w:val="20"/>
-        </w:rPr>
-        <w:t>a_point</w:t>
-      </w:r>
-      <w:proofErr w:type="spellEnd"/>
-    </w:p>
-    <w:p>
-      <w:pPr>
-        <w:rPr>
-          <w:rFonts w:ascii="Courier New" w:hAnsi="Courier New" w:cs="Courier New"/>
-          <w:sz w:val="20"/>
-          <w:szCs w:val="20"/>
-        </w:rPr>
-      </w:pPr>
-      <w:r>
-        <w:rPr>
-          <w:rFonts w:ascii="Courier New" w:hAnsi="Courier New" w:cs="Courier New"/>
-          <w:sz w:val="20"/>
-          <w:szCs w:val="20"/>
-        </w:rPr>
-        <w:t xml:space="preserve">         ENDIF</w:t>
-      </w:r>
-    </w:p>
-    <w:p>
-      <w:pPr>
-        <w:rPr>
-          <w:rFonts w:ascii="Courier New" w:hAnsi="Courier New" w:cs="Courier New"/>
-          <w:sz w:val="20"/>
-          <w:szCs w:val="20"/>
-        </w:rPr>
-      </w:pPr>
-      <w:r>
-        <w:rPr>
-          <w:rFonts w:ascii="Courier New" w:hAnsi="Courier New" w:cs="Courier New"/>
-          <w:sz w:val="20"/>
-          <w:szCs w:val="20"/>
-        </w:rPr>
-        <w:t xml:space="preserve">        interval &lt;- diff / </w:t>
-      </w:r>
-      <w:proofErr w:type="spellStart"/>
-      <w:r>
-        <w:rPr>
-          <w:rFonts w:ascii="Courier New" w:hAnsi="Courier New" w:cs="Courier New"/>
-          <w:sz w:val="20"/>
-          <w:szCs w:val="20"/>
-        </w:rPr>
-        <w:t>number_trapezoids</w:t>
-      </w:r>
-      <w:proofErr w:type="spellEnd"/>
-    </w:p>
-    <w:p>
-      <w:pPr>
-        <w:rPr>
-          <w:rFonts w:ascii="Courier New" w:hAnsi="Courier New" w:cs="Courier New"/>
-          <w:sz w:val="20"/>
-          <w:szCs w:val="20"/>
-        </w:rPr>
-      </w:pPr>
-      <w:r>
-        <w:rPr>
-          <w:rFonts w:ascii="Courier New" w:hAnsi="Courier New" w:cs="Courier New"/>
-          <w:sz w:val="20"/>
-          <w:szCs w:val="20"/>
-        </w:rPr>
-        <w:t xml:space="preserve">                    ENDIF</w:t>
-      </w:r>
-    </w:p>
-    <w:p>
-      <w:pPr>
-        <w:rPr>
-          <w:rFonts w:ascii="Courier New" w:hAnsi="Courier New" w:cs="Courier New"/>
-          <w:sz w:val="20"/>
-          <w:szCs w:val="20"/>
-        </w:rPr>
-      </w:pPr>
-      <w:r>
-        <w:rPr>
-          <w:rFonts w:ascii="Courier New" w:hAnsi="Courier New" w:cs="Courier New"/>
-          <w:sz w:val="20"/>
-          <w:szCs w:val="20"/>
-        </w:rPr>
-        <w:t xml:space="preserve">        IF </w:t>
-      </w:r>
-      <w:proofErr w:type="spellStart"/>
-      <w:r>
-        <w:rPr>
-          <w:rFonts w:ascii="Courier New" w:hAnsi="Courier New" w:cs="Courier New"/>
-          <w:sz w:val="20"/>
-          <w:szCs w:val="20"/>
-        </w:rPr>
-        <w:t>func</w:t>
-      </w:r>
-      <w:proofErr w:type="spellEnd"/>
-      <w:r>
-        <w:rPr>
-          <w:rFonts w:ascii="Courier New" w:hAnsi="Courier New" w:cs="Courier New"/>
-          <w:sz w:val="20"/>
-          <w:szCs w:val="20"/>
-        </w:rPr>
-        <w:t xml:space="preserve"> = 'f1':</w:t>
-      </w:r>
-    </w:p>
-    <w:p>
-      <w:pPr>
-        <w:rPr>
-          <w:rFonts w:ascii="Courier New" w:hAnsi="Courier New" w:cs="Courier New"/>
-          <w:sz w:val="20"/>
-          <w:szCs w:val="20"/>
-        </w:rPr>
-      </w:pPr>
-      <w:r>
-        <w:rPr>
-          <w:rFonts w:ascii="Courier New" w:hAnsi="Courier New" w:cs="Courier New"/>
-          <w:sz w:val="20"/>
-          <w:szCs w:val="20"/>
-        </w:rPr>
-        <w:t xml:space="preserve">            # f1(x) &lt;- 10x^2</w:t>
-      </w:r>
-    </w:p>
-    <w:p>
-      <w:pPr>
-        <w:rPr>
-          <w:rFonts w:ascii="Courier New" w:hAnsi="Courier New" w:cs="Courier New"/>
-          <w:sz w:val="20"/>
-          <w:szCs w:val="20"/>
-        </w:rPr>
-      </w:pPr>
-      <w:r>
-        <w:rPr>
-          <w:rFonts w:ascii="Courier New" w:hAnsi="Courier New" w:cs="Courier New"/>
-          <w:sz w:val="20"/>
-          <w:szCs w:val="20"/>
-        </w:rPr>
-        <w:t xml:space="preserve">            summation &lt;- 0</w:t>
-      </w:r>
-    </w:p>
-    <w:p>
-      <w:pPr>
-        <w:rPr>
-          <w:rFonts w:ascii="Courier New" w:hAnsi="Courier New" w:cs="Courier New"/>
-          <w:sz w:val="20"/>
-          <w:szCs w:val="20"/>
-        </w:rPr>
-      </w:pPr>
-      <w:r>
-        <w:rPr>
-          <w:rFonts w:ascii="Courier New" w:hAnsi="Courier New" w:cs="Courier New"/>
-          <w:sz w:val="20"/>
-          <w:szCs w:val="20"/>
-        </w:rPr>
-        <w:t xml:space="preserve">            for x in range 1 to </w:t>
-      </w:r>
-      <w:proofErr w:type="spellStart"/>
-      <w:r>
-        <w:rPr>
-          <w:rFonts w:ascii="Courier New" w:hAnsi="Courier New" w:cs="Courier New"/>
-          <w:sz w:val="20"/>
-          <w:szCs w:val="20"/>
-        </w:rPr>
-        <w:t>number_trapezoids</w:t>
-      </w:r>
-      <w:proofErr w:type="spellEnd"/>
-      <w:r>
-        <w:rPr>
-          <w:rFonts w:ascii="Courier New" w:hAnsi="Courier New" w:cs="Courier New"/>
-          <w:sz w:val="20"/>
-          <w:szCs w:val="20"/>
-        </w:rPr>
-        <w:t xml:space="preserve"> </w:t>
-      </w:r>
-      <w:r>
-        <w:rPr>
-          <w:rFonts w:ascii="Courier New" w:hAnsi="Courier New" w:cs="Courier New"/>
-          <w:sz w:val="20"/>
-          <w:szCs w:val="20"/>
-        </w:rPr>
-        <w:t>+ 1:</w:t>
       </w:r>
     </w:p>
     <w:p>
@@ -4903,16 +4669,14 @@
         </w:rPr>
         <w:t xml:space="preserve">The testing plans which I plan to implement is going to generate random numbers for the start and end points for each function and for each approximation. Then get the results and compare them to a computational calculator to ensure that the code is correct. An edge case which I must be aware of is when the start and end point are both zero which will result in zero as the product. With function three if you did not return zero then it will return the incorrect value because it will subtract from zero resulting in a negative number for no-area under the curve. Another edge case I </w:t>
       </w:r>
-      <w:proofErr w:type="gramStart"/>
       <w:r>
         <w:rPr>
           <w:rFonts w:ascii="Times New Roman" w:hAnsi="Times New Roman" w:cs="Times New Roman"/>
           <w:sz w:val="24"/>
           <w:szCs w:val="24"/>
         </w:rPr>
-        <w:t>have to</w:t>
-      </w:r>
-      <w:proofErr w:type="gramEnd"/>
+        <w:t>must</w:t>
+      </w:r>
       <w:r>
         <w:rPr>
           <w:rFonts w:ascii="Times New Roman" w:hAnsi="Times New Roman" w:cs="Times New Roman"/>
@@ -4921,23 +4685,31 @@
         </w:rPr>
         <w:t xml:space="preserve"> be aware of is if the starting value is greater than the ending value which will not make the computation work correctly resulting in an incorrect answer. If I have </w:t>
       </w:r>
-      <w:proofErr w:type="gramStart"/>
       <w:r>
         <w:rPr>
           <w:rFonts w:ascii="Times New Roman" w:hAnsi="Times New Roman" w:cs="Times New Roman"/>
           <w:sz w:val="24"/>
           <w:szCs w:val="24"/>
         </w:rPr>
-        <w:t>time</w:t>
-      </w:r>
-      <w:proofErr w:type="gramEnd"/>
+        <w:t>time,</w:t>
+      </w:r>
       <w:r>
         <w:rPr>
           <w:rFonts w:ascii="Times New Roman" w:hAnsi="Times New Roman" w:cs="Times New Roman"/>
           <w:sz w:val="24"/>
           <w:szCs w:val="24"/>
         </w:rPr>
-        <w:t xml:space="preserve"> I am going to add an automated testing plan into this to ensure that my functions are working correctly. </w:t>
+        <w:t xml:space="preserve"> </w:t>
+      </w:r>
+      <w:bookmarkStart w:id="0" w:name="_GoBack"/>
+      <w:bookmarkEnd w:id="0"/>
+      <w:r>
+        <w:rPr>
+          <w:rFonts w:ascii="Times New Roman" w:hAnsi="Times New Roman" w:cs="Times New Roman"/>
+          <w:sz w:val="24"/>
+          <w:szCs w:val="24"/>
+        </w:rPr>
+        <w:t xml:space="preserve">I am going to add an automated testing plan into this to ensure that my functions are working correctly. </w:t>
       </w:r>
     </w:p>
     <w:sectPr>
@@ -5073,6 +4845,7 @@
     <w:lsdException w:name="HTML Sample" w:semiHidden="1" w:unhideWhenUsed="1"/>
     <w:lsdException w:name="HTML Typewriter" w:semiHidden="1" w:unhideWhenUsed="1"/>
     <w:lsdException w:name="HTML Variable" w:semiHidden="1" w:unhideWhenUsed="1"/>
+    <w:lsdException w:name="Normal Table" w:semiHidden="1" w:unhideWhenUsed="1"/>
     <w:lsdException w:name="annotation subject" w:semiHidden="1" w:unhideWhenUsed="1"/>
     <w:lsdException w:name="No List" w:semiHidden="1" w:unhideWhenUsed="1"/>
     <w:lsdException w:name="Outline List 1" w:semiHidden="1" w:unhideWhenUsed="1"/>
@@ -5119,8 +4892,10 @@
     <w:lsdException w:name="Table Subtle 2" w:semiHidden="1" w:unhideWhenUsed="1"/>
     <w:lsdException w:name="Table Web 1" w:semiHidden="1" w:unhideWhenUsed="1"/>
     <w:lsdException w:name="Table Web 2" w:semiHidden="1" w:unhideWhenUsed="1"/>
+    <w:lsdException w:name="Table Web 3" w:semiHidden="1" w:unhideWhenUsed="1"/>
     <w:lsdException w:name="Balloon Text" w:semiHidden="1" w:unhideWhenUsed="1"/>
     <w:lsdException w:name="Table Grid" w:uiPriority="39"/>
+    <w:lsdException w:name="Table Theme" w:semiHidden="1" w:unhideWhenUsed="1"/>
     <w:lsdException w:name="Placeholder Text" w:semiHidden="1"/>
     <w:lsdException w:name="No Spacing" w:uiPriority="1" w:qFormat="1"/>
     <w:lsdException w:name="Light Shading" w:uiPriority="60"/>

</xml_diff>